<commit_message>
Add part of cap 2
</commit_message>
<xml_diff>
--- a/SEMANA 10.docx
+++ b/SEMANA 10.docx
@@ -929,21 +929,835 @@
         </w:rPr>
         <w:t xml:space="preserve">El juego consistirá en la recolección de frutas y esto ayudará a los niños a poder aprender a contar cada vez que se recolecta una fruta, a medida que pasen los mundo se pondrá más rápido y estos irán teniendo la habilidad de llevar un conteo de forma más rápido </w:t>
       </w:r>
+      <w:r>
+        <w:rPr>
+          <w:sz w:val="24"/>
+          <w:szCs w:val="24"/>
+        </w:rPr>
+        <w:t>e</w:t>
+      </w:r>
+      <w:r>
+        <w:rPr>
+          <w:sz w:val="24"/>
+          <w:szCs w:val="24"/>
+        </w:rPr>
+        <w:t xml:space="preserve"> ir desarrollando la mentalidad en ellos, así lo ayudará en su razonamiento.</w:t>
+      </w:r>
+    </w:p>
+    <w:p>
+      <w:pPr>
+        <w:spacing w:line="360" w:lineRule="auto"/>
+        <w:jc w:val="both"/>
+        <w:rPr>
+          <w:sz w:val="24"/>
+          <w:szCs w:val="24"/>
+        </w:rPr>
+      </w:pPr>
+      <w:r>
+        <w:rPr>
+          <w:sz w:val="24"/>
+          <w:szCs w:val="24"/>
+        </w:rPr>
+        <w:t>Dentro de los riesgos sería ver el impacto que tendrá entre el público, ver la aceptación ya que el objetivo es que sea para todo tipo de público y que estos puedan seguir recomendando dicho juego a amigos y conocidos para así crecer cada día más y otro posible riesgo que se cree adicción al juego.</w:t>
+      </w:r>
+    </w:p>
+    <w:p>
+      <w:pPr>
+        <w:spacing w:line="360" w:lineRule="auto"/>
+        <w:jc w:val="both"/>
+        <w:rPr>
+          <w:sz w:val="24"/>
+          <w:szCs w:val="24"/>
+        </w:rPr>
+      </w:pPr>
+    </w:p>
+    <w:p>
+      <w:pPr>
+        <w:pStyle w:val="NormalWeb"/>
+        <w:spacing w:before="0" w:beforeAutospacing="0" w:after="0" w:afterAutospacing="0"/>
+        <w:jc w:val="both"/>
+      </w:pPr>
       <w:proofErr w:type="spellStart"/>
       <w:r>
         <w:rPr>
-          <w:sz w:val="24"/>
-          <w:szCs w:val="24"/>
-        </w:rPr>
-        <w:t>y</w:t>
+          <w:rFonts w:ascii="Arial" w:hAnsi="Arial" w:cs="Arial"/>
+          <w:b/>
+          <w:bCs/>
+          <w:color w:val="000000"/>
+        </w:rPr>
+        <w:t>Super</w:t>
       </w:r>
       <w:proofErr w:type="spellEnd"/>
       <w:r>
         <w:rPr>
-          <w:sz w:val="24"/>
-          <w:szCs w:val="24"/>
-        </w:rPr>
-        <w:t xml:space="preserve"> ir desarrollando la mentalidad en ellos, así lo ayudará en su razonamiento.</w:t>
+          <w:rFonts w:ascii="Arial" w:hAnsi="Arial" w:cs="Arial"/>
+          <w:b/>
+          <w:bCs/>
+          <w:color w:val="000000"/>
+        </w:rPr>
+        <w:t xml:space="preserve"> Mario </w:t>
+      </w:r>
+      <w:proofErr w:type="spellStart"/>
+      <w:r>
+        <w:rPr>
+          <w:rFonts w:ascii="Arial" w:hAnsi="Arial" w:cs="Arial"/>
+          <w:b/>
+          <w:bCs/>
+          <w:color w:val="000000"/>
+        </w:rPr>
+        <w:t>Bros</w:t>
+      </w:r>
+      <w:proofErr w:type="spellEnd"/>
+      <w:r>
+        <w:rPr>
+          <w:rFonts w:ascii="Arial" w:hAnsi="Arial" w:cs="Arial"/>
+          <w:color w:val="000000"/>
+        </w:rPr>
+        <w:t xml:space="preserve"> desarrollada por Nintendo.</w:t>
+      </w:r>
+    </w:p>
+    <w:p>
+      <w:pPr>
+        <w:pStyle w:val="NormalWeb"/>
+        <w:spacing w:before="0" w:beforeAutospacing="0" w:after="0" w:afterAutospacing="0"/>
+        <w:jc w:val="both"/>
+        <w:rPr>
+          <w:rFonts w:ascii="Arial" w:hAnsi="Arial" w:cs="Arial"/>
+          <w:noProof/>
+          <w:color w:val="000000"/>
+          <w:bdr w:val="none" w:sz="0" w:space="0" w:color="auto" w:frame="1"/>
+        </w:rPr>
+      </w:pPr>
+    </w:p>
+    <w:p>
+      <w:pPr>
+        <w:pStyle w:val="NormalWeb"/>
+        <w:spacing w:before="0" w:beforeAutospacing="0" w:after="0" w:afterAutospacing="0"/>
+        <w:jc w:val="both"/>
+      </w:pPr>
+      <w:r>
+        <w:rPr>
+          <w:rFonts w:ascii="Arial" w:hAnsi="Arial" w:cs="Arial"/>
+          <w:noProof/>
+          <w:color w:val="000000"/>
+          <w:bdr w:val="none" w:sz="0" w:space="0" w:color="auto" w:frame="1"/>
+        </w:rPr>
+        <w:drawing>
+          <wp:inline distT="0" distB="0" distL="0" distR="0">
+            <wp:extent cx="5280660" cy="2636520"/>
+            <wp:effectExtent l="0" t="0" r="0" b="0"/>
+            <wp:docPr id="36" name="Imagen 36" descr="https://lh6.googleusercontent.com/mi-eec8Y07RLUGp4DuWOfo3r1vjRWNXke4kectFXiswkBrEKQcJ2gNIvQIiThJF5U0j_yuzfVZ4e8nWerKo4xJ-ZAFxg3lG6o_s4n_BSDZU3x2GxobMJ1prIO3pFfByN_JCwCYMC"/>
+            <wp:cNvGraphicFramePr>
+              <a:graphicFrameLocks xmlns:a="http://schemas.openxmlformats.org/drawingml/2006/main" noChangeAspect="1"/>
+            </wp:cNvGraphicFramePr>
+            <a:graphic xmlns:a="http://schemas.openxmlformats.org/drawingml/2006/main">
+              <a:graphicData uri="http://schemas.openxmlformats.org/drawingml/2006/picture">
+                <pic:pic xmlns:pic="http://schemas.openxmlformats.org/drawingml/2006/picture">
+                  <pic:nvPicPr>
+                    <pic:cNvPr id="0" name="Picture 1" descr="https://lh6.googleusercontent.com/mi-eec8Y07RLUGp4DuWOfo3r1vjRWNXke4kectFXiswkBrEKQcJ2gNIvQIiThJF5U0j_yuzfVZ4e8nWerKo4xJ-ZAFxg3lG6o_s4n_BSDZU3x2GxobMJ1prIO3pFfByN_JCwCYMC"/>
+                    <pic:cNvPicPr>
+                      <a:picLocks noChangeAspect="1" noChangeArrowheads="1"/>
+                    </pic:cNvPicPr>
+                  </pic:nvPicPr>
+                  <pic:blipFill>
+                    <a:blip r:embed="rId9" cstate="print">
+                      <a:extLst>
+                        <a:ext uri="{28A0092B-C50C-407E-A947-70E740481C1C}">
+                          <a14:useLocalDpi xmlns:a14="http://schemas.microsoft.com/office/drawing/2010/main" val="0"/>
+                        </a:ext>
+                      </a:extLst>
+                    </a:blip>
+                    <a:srcRect/>
+                    <a:stretch>
+                      <a:fillRect/>
+                    </a:stretch>
+                  </pic:blipFill>
+                  <pic:spPr bwMode="auto">
+                    <a:xfrm>
+                      <a:off x="0" y="0"/>
+                      <a:ext cx="5280660" cy="2636520"/>
+                    </a:xfrm>
+                    <a:prstGeom prst="rect">
+                      <a:avLst/>
+                    </a:prstGeom>
+                    <a:noFill/>
+                    <a:ln>
+                      <a:noFill/>
+                    </a:ln>
+                  </pic:spPr>
+                </pic:pic>
+              </a:graphicData>
+            </a:graphic>
+          </wp:inline>
+        </w:drawing>
+      </w:r>
+    </w:p>
+    <w:p>
+      <w:pPr>
+        <w:pStyle w:val="NormalWeb"/>
+        <w:spacing w:before="0" w:beforeAutospacing="0" w:after="0" w:afterAutospacing="0"/>
+        <w:jc w:val="both"/>
+        <w:rPr>
+          <w:rFonts w:ascii="Arial" w:hAnsi="Arial" w:cs="Arial"/>
+          <w:b/>
+          <w:bCs/>
+          <w:color w:val="000000"/>
+          <w:lang w:val="en-US"/>
+        </w:rPr>
+      </w:pPr>
+    </w:p>
+    <w:p>
+      <w:pPr>
+        <w:pStyle w:val="NormalWeb"/>
+        <w:spacing w:before="0" w:beforeAutospacing="0" w:after="0" w:afterAutospacing="0"/>
+        <w:jc w:val="both"/>
+        <w:rPr>
+          <w:rFonts w:ascii="Arial" w:hAnsi="Arial" w:cs="Arial"/>
+          <w:b/>
+          <w:bCs/>
+          <w:color w:val="000000"/>
+          <w:lang w:val="en-US"/>
+        </w:rPr>
+      </w:pPr>
+    </w:p>
+    <w:p>
+      <w:pPr>
+        <w:pStyle w:val="NormalWeb"/>
+        <w:spacing w:before="0" w:beforeAutospacing="0" w:after="0" w:afterAutospacing="0"/>
+        <w:jc w:val="both"/>
+        <w:rPr>
+          <w:rFonts w:ascii="Arial" w:hAnsi="Arial" w:cs="Arial"/>
+          <w:b/>
+          <w:bCs/>
+          <w:color w:val="000000"/>
+          <w:lang w:val="en-US"/>
+        </w:rPr>
+      </w:pPr>
+    </w:p>
+    <w:p>
+      <w:pPr>
+        <w:pStyle w:val="NormalWeb"/>
+        <w:spacing w:before="0" w:beforeAutospacing="0" w:after="0" w:afterAutospacing="0"/>
+        <w:jc w:val="both"/>
+        <w:rPr>
+          <w:rFonts w:ascii="Arial" w:hAnsi="Arial" w:cs="Arial"/>
+          <w:b/>
+          <w:bCs/>
+          <w:color w:val="000000"/>
+          <w:lang w:val="en-US"/>
+        </w:rPr>
+      </w:pPr>
+    </w:p>
+    <w:p>
+      <w:pPr>
+        <w:pStyle w:val="NormalWeb"/>
+        <w:spacing w:before="0" w:beforeAutospacing="0" w:after="0" w:afterAutospacing="0"/>
+        <w:jc w:val="both"/>
+        <w:rPr>
+          <w:lang w:val="en-US"/>
+        </w:rPr>
+      </w:pPr>
+      <w:r>
+        <w:rPr>
+          <w:rFonts w:ascii="Arial" w:hAnsi="Arial" w:cs="Arial"/>
+          <w:b/>
+          <w:bCs/>
+          <w:color w:val="000000"/>
+          <w:lang w:val="en-US"/>
+        </w:rPr>
+        <w:t xml:space="preserve">Donkey Kong Country 2: Diddy's Kong Quest CV </w:t>
+      </w:r>
+      <w:r>
+        <w:rPr>
+          <w:rFonts w:ascii="Arial" w:hAnsi="Arial" w:cs="Arial"/>
+          <w:color w:val="000000"/>
+          <w:lang w:val="en-US"/>
+        </w:rPr>
+        <w:t>de Nintendo</w:t>
+      </w:r>
+    </w:p>
+    <w:p>
+      <w:pPr>
+        <w:pStyle w:val="NormalWeb"/>
+        <w:spacing w:before="0" w:beforeAutospacing="0" w:after="0" w:afterAutospacing="0"/>
+        <w:jc w:val="both"/>
+      </w:pPr>
+      <w:r>
+        <w:rPr>
+          <w:rFonts w:ascii="Arial" w:hAnsi="Arial" w:cs="Arial"/>
+          <w:noProof/>
+          <w:color w:val="000000"/>
+          <w:bdr w:val="none" w:sz="0" w:space="0" w:color="auto" w:frame="1"/>
+        </w:rPr>
+        <w:drawing>
+          <wp:inline distT="0" distB="0" distL="0" distR="0">
+            <wp:extent cx="5334000" cy="3002280"/>
+            <wp:effectExtent l="0" t="0" r="0" b="7620"/>
+            <wp:docPr id="35" name="Imagen 35" descr="https://lh3.googleusercontent.com/LLS-ROIKodh0u_jJz1ICNpgOKPinLsssynFOHWfqc6BDTwF7yz1hjup3puxhlfsXQWLrYHsx4auRiGU3UYWMuYvrf3tl9EGShH3BoicipmSaV2a3mS0VavkqDsFafJ4OkQliYw1X"/>
+            <wp:cNvGraphicFramePr>
+              <a:graphicFrameLocks xmlns:a="http://schemas.openxmlformats.org/drawingml/2006/main" noChangeAspect="1"/>
+            </wp:cNvGraphicFramePr>
+            <a:graphic xmlns:a="http://schemas.openxmlformats.org/drawingml/2006/main">
+              <a:graphicData uri="http://schemas.openxmlformats.org/drawingml/2006/picture">
+                <pic:pic xmlns:pic="http://schemas.openxmlformats.org/drawingml/2006/picture">
+                  <pic:nvPicPr>
+                    <pic:cNvPr id="0" name="Picture 2" descr="https://lh3.googleusercontent.com/LLS-ROIKodh0u_jJz1ICNpgOKPinLsssynFOHWfqc6BDTwF7yz1hjup3puxhlfsXQWLrYHsx4auRiGU3UYWMuYvrf3tl9EGShH3BoicipmSaV2a3mS0VavkqDsFafJ4OkQliYw1X"/>
+                    <pic:cNvPicPr>
+                      <a:picLocks noChangeAspect="1" noChangeArrowheads="1"/>
+                    </pic:cNvPicPr>
+                  </pic:nvPicPr>
+                  <pic:blipFill>
+                    <a:blip r:embed="rId10">
+                      <a:extLst>
+                        <a:ext uri="{28A0092B-C50C-407E-A947-70E740481C1C}">
+                          <a14:useLocalDpi xmlns:a14="http://schemas.microsoft.com/office/drawing/2010/main" val="0"/>
+                        </a:ext>
+                      </a:extLst>
+                    </a:blip>
+                    <a:srcRect/>
+                    <a:stretch>
+                      <a:fillRect/>
+                    </a:stretch>
+                  </pic:blipFill>
+                  <pic:spPr bwMode="auto">
+                    <a:xfrm>
+                      <a:off x="0" y="0"/>
+                      <a:ext cx="5334000" cy="3002280"/>
+                    </a:xfrm>
+                    <a:prstGeom prst="rect">
+                      <a:avLst/>
+                    </a:prstGeom>
+                    <a:noFill/>
+                    <a:ln>
+                      <a:noFill/>
+                    </a:ln>
+                  </pic:spPr>
+                </pic:pic>
+              </a:graphicData>
+            </a:graphic>
+          </wp:inline>
+        </w:drawing>
+      </w:r>
+    </w:p>
+    <w:p>
+      <w:pPr>
+        <w:pStyle w:val="NormalWeb"/>
+        <w:spacing w:before="0" w:beforeAutospacing="0" w:after="0" w:afterAutospacing="0"/>
+        <w:jc w:val="both"/>
+      </w:pPr>
+    </w:p>
+    <w:p>
+      <w:pPr>
+        <w:pStyle w:val="NormalWeb"/>
+        <w:spacing w:before="0" w:beforeAutospacing="0" w:after="0" w:afterAutospacing="0"/>
+        <w:jc w:val="both"/>
+        <w:rPr>
+          <w:rFonts w:ascii="Arial" w:hAnsi="Arial" w:cs="Arial"/>
+          <w:color w:val="000000"/>
+        </w:rPr>
+      </w:pPr>
+      <w:proofErr w:type="spellStart"/>
+      <w:r>
+        <w:rPr>
+          <w:rFonts w:ascii="Arial" w:hAnsi="Arial" w:cs="Arial"/>
+          <w:b/>
+          <w:bCs/>
+          <w:color w:val="000000"/>
+        </w:rPr>
+        <w:t>Spelunky</w:t>
+      </w:r>
+      <w:proofErr w:type="spellEnd"/>
+      <w:r>
+        <w:rPr>
+          <w:rFonts w:ascii="Arial" w:hAnsi="Arial" w:cs="Arial"/>
+          <w:color w:val="000000"/>
+        </w:rPr>
+        <w:t xml:space="preserve"> </w:t>
+      </w:r>
+      <w:r>
+        <w:rPr>
+          <w:rFonts w:ascii="Arial" w:hAnsi="Arial" w:cs="Arial"/>
+          <w:color w:val="000000"/>
+          <w:shd w:val="clear" w:color="auto" w:fill="FFFFFF"/>
+        </w:rPr>
+        <w:t xml:space="preserve">creado por Derek </w:t>
+      </w:r>
+      <w:proofErr w:type="spellStart"/>
+      <w:r>
+        <w:rPr>
+          <w:rFonts w:ascii="Arial" w:hAnsi="Arial" w:cs="Arial"/>
+          <w:color w:val="000000"/>
+          <w:shd w:val="clear" w:color="auto" w:fill="FFFFFF"/>
+        </w:rPr>
+        <w:t>Yu</w:t>
+      </w:r>
+      <w:proofErr w:type="spellEnd"/>
+      <w:r>
+        <w:rPr>
+          <w:rFonts w:ascii="Arial" w:hAnsi="Arial" w:cs="Arial"/>
+          <w:color w:val="000000"/>
+          <w:shd w:val="clear" w:color="auto" w:fill="FFFFFF"/>
+        </w:rPr>
+        <w:t xml:space="preserve"> e inicialmente lanzado como </w:t>
+      </w:r>
+      <w:hyperlink r:id="rId11" w:history="1">
+        <w:proofErr w:type="spellStart"/>
+        <w:r>
+          <w:rPr>
+            <w:rStyle w:val="Hipervnculo"/>
+            <w:rFonts w:ascii="Arial" w:hAnsi="Arial" w:cs="Arial"/>
+            <w:color w:val="000000"/>
+            <w:u w:val="none"/>
+            <w:shd w:val="clear" w:color="auto" w:fill="FFFFFF"/>
+          </w:rPr>
+          <w:t>freeware</w:t>
+        </w:r>
+        <w:proofErr w:type="spellEnd"/>
+      </w:hyperlink>
+      <w:r>
+        <w:rPr>
+          <w:rFonts w:ascii="Arial" w:hAnsi="Arial" w:cs="Arial"/>
+          <w:color w:val="000000"/>
+          <w:shd w:val="clear" w:color="auto" w:fill="FFFFFF"/>
+        </w:rPr>
+        <w:t xml:space="preserve"> para </w:t>
+      </w:r>
+      <w:hyperlink r:id="rId12" w:history="1">
+        <w:r>
+          <w:rPr>
+            <w:rStyle w:val="Hipervnculo"/>
+            <w:rFonts w:ascii="Arial" w:hAnsi="Arial" w:cs="Arial"/>
+            <w:color w:val="000000"/>
+            <w:u w:val="none"/>
+            <w:shd w:val="clear" w:color="auto" w:fill="FFFFFF"/>
+          </w:rPr>
+          <w:t>Microsoft Windows</w:t>
+        </w:r>
+      </w:hyperlink>
+      <w:r>
+        <w:rPr>
+          <w:rFonts w:ascii="Arial" w:hAnsi="Arial" w:cs="Arial"/>
+          <w:color w:val="000000"/>
+        </w:rPr>
+        <w:t xml:space="preserve">. Luego </w:t>
+      </w:r>
+      <w:hyperlink r:id="rId13" w:history="1">
+        <w:r>
+          <w:rPr>
+            <w:rStyle w:val="Hipervnculo"/>
+            <w:rFonts w:ascii="Arial" w:hAnsi="Arial" w:cs="Arial"/>
+            <w:color w:val="000000"/>
+            <w:u w:val="none"/>
+            <w:shd w:val="clear" w:color="auto" w:fill="FFFFFF"/>
+          </w:rPr>
+          <w:t>Xbox 360</w:t>
+        </w:r>
+      </w:hyperlink>
+      <w:r>
+        <w:rPr>
+          <w:rFonts w:ascii="Arial" w:hAnsi="Arial" w:cs="Arial"/>
+          <w:color w:val="000000"/>
+          <w:shd w:val="clear" w:color="auto" w:fill="FFFFFF"/>
+        </w:rPr>
+        <w:t xml:space="preserve">, </w:t>
+      </w:r>
+      <w:hyperlink r:id="rId14" w:history="1">
+        <w:r>
+          <w:rPr>
+            <w:rStyle w:val="Hipervnculo"/>
+            <w:rFonts w:ascii="Arial" w:hAnsi="Arial" w:cs="Arial"/>
+            <w:color w:val="000000"/>
+            <w:u w:val="none"/>
+            <w:shd w:val="clear" w:color="auto" w:fill="FFFFFF"/>
+          </w:rPr>
+          <w:t>PlayStation 3</w:t>
+        </w:r>
+      </w:hyperlink>
+      <w:r>
+        <w:rPr>
+          <w:rFonts w:ascii="Arial" w:hAnsi="Arial" w:cs="Arial"/>
+          <w:color w:val="000000"/>
+          <w:shd w:val="clear" w:color="auto" w:fill="FFFFFF"/>
+        </w:rPr>
+        <w:t xml:space="preserve">, </w:t>
+      </w:r>
+      <w:hyperlink r:id="rId15" w:history="1">
+        <w:r>
+          <w:rPr>
+            <w:rStyle w:val="Hipervnculo"/>
+            <w:rFonts w:ascii="Arial" w:hAnsi="Arial" w:cs="Arial"/>
+            <w:color w:val="000000"/>
+            <w:u w:val="none"/>
+            <w:shd w:val="clear" w:color="auto" w:fill="FFFFFF"/>
+          </w:rPr>
+          <w:t>PlayStation Vita</w:t>
+        </w:r>
+      </w:hyperlink>
+      <w:r>
+        <w:rPr>
+          <w:rFonts w:ascii="Arial" w:hAnsi="Arial" w:cs="Arial"/>
+          <w:color w:val="000000"/>
+        </w:rPr>
+        <w:t>.</w:t>
+      </w:r>
+    </w:p>
+    <w:p>
+      <w:pPr>
+        <w:pStyle w:val="NormalWeb"/>
+        <w:spacing w:before="0" w:beforeAutospacing="0" w:after="0" w:afterAutospacing="0"/>
+        <w:jc w:val="both"/>
+      </w:pPr>
+    </w:p>
+    <w:p>
+      <w:pPr>
+        <w:pStyle w:val="NormalWeb"/>
+        <w:spacing w:before="0" w:beforeAutospacing="0" w:after="0" w:afterAutospacing="0"/>
+        <w:jc w:val="both"/>
+      </w:pPr>
+      <w:r>
+        <w:rPr>
+          <w:rFonts w:ascii="Arial" w:hAnsi="Arial" w:cs="Arial"/>
+          <w:noProof/>
+          <w:color w:val="000000"/>
+          <w:bdr w:val="none" w:sz="0" w:space="0" w:color="auto" w:frame="1"/>
+        </w:rPr>
+        <w:drawing>
+          <wp:inline distT="0" distB="0" distL="0" distR="0">
+            <wp:extent cx="5730240" cy="3230880"/>
+            <wp:effectExtent l="0" t="0" r="3810" b="7620"/>
+            <wp:docPr id="34" name="Imagen 34" descr="https://lh4.googleusercontent.com/DH1WfcEFEc-SggNaZ6_2ZgazSmGZw9sUToFVYNmU9Kq0KIf7x2oynWWWgZ2uf1P_SW_zmxyX4r_yZuvcA9VUm5jqnA64XA6VjWBRYruwKw9K-JcbamYqSFlxDhntGVbYoWXQH1tS"/>
+            <wp:cNvGraphicFramePr>
+              <a:graphicFrameLocks xmlns:a="http://schemas.openxmlformats.org/drawingml/2006/main" noChangeAspect="1"/>
+            </wp:cNvGraphicFramePr>
+            <a:graphic xmlns:a="http://schemas.openxmlformats.org/drawingml/2006/main">
+              <a:graphicData uri="http://schemas.openxmlformats.org/drawingml/2006/picture">
+                <pic:pic xmlns:pic="http://schemas.openxmlformats.org/drawingml/2006/picture">
+                  <pic:nvPicPr>
+                    <pic:cNvPr id="0" name="Picture 3" descr="https://lh4.googleusercontent.com/DH1WfcEFEc-SggNaZ6_2ZgazSmGZw9sUToFVYNmU9Kq0KIf7x2oynWWWgZ2uf1P_SW_zmxyX4r_yZuvcA9VUm5jqnA64XA6VjWBRYruwKw9K-JcbamYqSFlxDhntGVbYoWXQH1tS"/>
+                    <pic:cNvPicPr>
+                      <a:picLocks noChangeAspect="1" noChangeArrowheads="1"/>
+                    </pic:cNvPicPr>
+                  </pic:nvPicPr>
+                  <pic:blipFill>
+                    <a:blip r:embed="rId16" cstate="print">
+                      <a:extLst>
+                        <a:ext uri="{28A0092B-C50C-407E-A947-70E740481C1C}">
+                          <a14:useLocalDpi xmlns:a14="http://schemas.microsoft.com/office/drawing/2010/main" val="0"/>
+                        </a:ext>
+                      </a:extLst>
+                    </a:blip>
+                    <a:srcRect/>
+                    <a:stretch>
+                      <a:fillRect/>
+                    </a:stretch>
+                  </pic:blipFill>
+                  <pic:spPr bwMode="auto">
+                    <a:xfrm>
+                      <a:off x="0" y="0"/>
+                      <a:ext cx="5730240" cy="3230880"/>
+                    </a:xfrm>
+                    <a:prstGeom prst="rect">
+                      <a:avLst/>
+                    </a:prstGeom>
+                    <a:noFill/>
+                    <a:ln>
+                      <a:noFill/>
+                    </a:ln>
+                  </pic:spPr>
+                </pic:pic>
+              </a:graphicData>
+            </a:graphic>
+          </wp:inline>
+        </w:drawing>
+      </w:r>
+    </w:p>
+    <w:p>
+      <w:pPr>
+        <w:pStyle w:val="NormalWeb"/>
+        <w:spacing w:before="0" w:beforeAutospacing="0" w:after="0" w:afterAutospacing="0"/>
+        <w:jc w:val="both"/>
+      </w:pPr>
+    </w:p>
+    <w:p>
+      <w:pPr>
+        <w:pStyle w:val="NormalWeb"/>
+        <w:spacing w:before="0" w:beforeAutospacing="0" w:after="0" w:afterAutospacing="0"/>
+        <w:jc w:val="both"/>
+      </w:pPr>
+    </w:p>
+    <w:p>
+      <w:pPr>
+        <w:pStyle w:val="NormalWeb"/>
+        <w:spacing w:before="0" w:beforeAutospacing="0" w:after="0" w:afterAutospacing="0"/>
+        <w:jc w:val="both"/>
+      </w:pPr>
+    </w:p>
+    <w:p>
+      <w:pPr>
+        <w:pStyle w:val="NormalWeb"/>
+        <w:spacing w:before="0" w:beforeAutospacing="0" w:after="0" w:afterAutospacing="0"/>
+        <w:jc w:val="both"/>
+      </w:pPr>
+    </w:p>
+    <w:p>
+      <w:pPr>
+        <w:pStyle w:val="NormalWeb"/>
+        <w:spacing w:before="0" w:beforeAutospacing="0" w:after="0" w:afterAutospacing="0"/>
+        <w:jc w:val="both"/>
+      </w:pPr>
+    </w:p>
+    <w:p>
+      <w:pPr>
+        <w:pStyle w:val="NormalWeb"/>
+        <w:spacing w:before="0" w:beforeAutospacing="0" w:after="0" w:afterAutospacing="0"/>
+        <w:jc w:val="both"/>
+      </w:pPr>
+    </w:p>
+    <w:p>
+      <w:pPr>
+        <w:pStyle w:val="NormalWeb"/>
+        <w:spacing w:before="0" w:beforeAutospacing="0" w:after="0" w:afterAutospacing="0"/>
+        <w:jc w:val="both"/>
+      </w:pPr>
+    </w:p>
+    <w:p>
+      <w:pPr>
+        <w:pStyle w:val="NormalWeb"/>
+        <w:spacing w:before="0" w:beforeAutospacing="0" w:after="0" w:afterAutospacing="0"/>
+        <w:jc w:val="both"/>
+      </w:pPr>
+    </w:p>
+    <w:p>
+      <w:pPr>
+        <w:pStyle w:val="NormalWeb"/>
+        <w:spacing w:before="0" w:beforeAutospacing="0" w:after="0" w:afterAutospacing="0"/>
+        <w:jc w:val="both"/>
+      </w:pPr>
+    </w:p>
+    <w:p>
+      <w:pPr>
+        <w:pStyle w:val="NormalWeb"/>
+        <w:spacing w:before="0" w:beforeAutospacing="0" w:after="0" w:afterAutospacing="0"/>
+        <w:jc w:val="both"/>
+      </w:pPr>
+    </w:p>
+    <w:p>
+      <w:pPr>
+        <w:pStyle w:val="NormalWeb"/>
+        <w:spacing w:before="0" w:beforeAutospacing="0" w:after="0" w:afterAutospacing="0"/>
+        <w:jc w:val="both"/>
+      </w:pPr>
+      <w:proofErr w:type="spellStart"/>
+      <w:r>
+        <w:rPr>
+          <w:rFonts w:ascii="Arial" w:hAnsi="Arial" w:cs="Arial"/>
+          <w:b/>
+          <w:bCs/>
+          <w:color w:val="000000"/>
+        </w:rPr>
+        <w:t>Duck</w:t>
+      </w:r>
+      <w:proofErr w:type="spellEnd"/>
+      <w:r>
+        <w:rPr>
+          <w:rFonts w:ascii="Arial" w:hAnsi="Arial" w:cs="Arial"/>
+          <w:b/>
+          <w:bCs/>
+          <w:color w:val="000000"/>
+        </w:rPr>
+        <w:t xml:space="preserve"> </w:t>
+      </w:r>
+      <w:proofErr w:type="spellStart"/>
+      <w:r>
+        <w:rPr>
+          <w:rFonts w:ascii="Arial" w:hAnsi="Arial" w:cs="Arial"/>
+          <w:b/>
+          <w:bCs/>
+          <w:color w:val="000000"/>
+        </w:rPr>
+        <w:t>Game</w:t>
+      </w:r>
+      <w:proofErr w:type="spellEnd"/>
+      <w:r>
+        <w:rPr>
+          <w:rFonts w:ascii="Arial" w:hAnsi="Arial" w:cs="Arial"/>
+          <w:color w:val="000000"/>
+        </w:rPr>
+        <w:t xml:space="preserve"> </w:t>
+      </w:r>
+      <w:r>
+        <w:rPr>
+          <w:rFonts w:ascii="Arial" w:hAnsi="Arial" w:cs="Arial"/>
+          <w:color w:val="000000"/>
+          <w:shd w:val="clear" w:color="auto" w:fill="FFFFFF"/>
+        </w:rPr>
+        <w:t xml:space="preserve">desarrollado por </w:t>
+      </w:r>
+      <w:proofErr w:type="spellStart"/>
+      <w:r>
+        <w:rPr>
+          <w:rFonts w:ascii="Arial" w:hAnsi="Arial" w:cs="Arial"/>
+          <w:color w:val="000000"/>
+          <w:shd w:val="clear" w:color="auto" w:fill="FFFFFF"/>
+        </w:rPr>
+        <w:t>Landon</w:t>
+      </w:r>
+      <w:proofErr w:type="spellEnd"/>
+      <w:r>
+        <w:rPr>
+          <w:rFonts w:ascii="Arial" w:hAnsi="Arial" w:cs="Arial"/>
+          <w:color w:val="000000"/>
+          <w:shd w:val="clear" w:color="auto" w:fill="FFFFFF"/>
+        </w:rPr>
+        <w:t xml:space="preserve"> </w:t>
+      </w:r>
+      <w:proofErr w:type="spellStart"/>
+      <w:r>
+        <w:rPr>
+          <w:rFonts w:ascii="Arial" w:hAnsi="Arial" w:cs="Arial"/>
+          <w:color w:val="000000"/>
+          <w:shd w:val="clear" w:color="auto" w:fill="FFFFFF"/>
+        </w:rPr>
+        <w:t>Podbielski</w:t>
+      </w:r>
+      <w:proofErr w:type="spellEnd"/>
+      <w:r>
+        <w:rPr>
+          <w:rFonts w:ascii="Arial" w:hAnsi="Arial" w:cs="Arial"/>
+          <w:color w:val="000000"/>
+          <w:shd w:val="clear" w:color="auto" w:fill="FFFFFF"/>
+        </w:rPr>
+        <w:t xml:space="preserve"> y distribuido por </w:t>
+      </w:r>
+      <w:proofErr w:type="spellStart"/>
+      <w:r>
+        <w:rPr>
+          <w:rFonts w:ascii="Arial" w:hAnsi="Arial" w:cs="Arial"/>
+          <w:color w:val="000000"/>
+          <w:shd w:val="clear" w:color="auto" w:fill="FFFFFF"/>
+        </w:rPr>
+        <w:t>Adult</w:t>
+      </w:r>
+      <w:proofErr w:type="spellEnd"/>
+      <w:r>
+        <w:rPr>
+          <w:rFonts w:ascii="Arial" w:hAnsi="Arial" w:cs="Arial"/>
+          <w:color w:val="000000"/>
+          <w:shd w:val="clear" w:color="auto" w:fill="FFFFFF"/>
+        </w:rPr>
+        <w:t xml:space="preserve"> </w:t>
+      </w:r>
+      <w:proofErr w:type="spellStart"/>
+      <w:r>
+        <w:rPr>
+          <w:rFonts w:ascii="Arial" w:hAnsi="Arial" w:cs="Arial"/>
+          <w:color w:val="000000"/>
+          <w:shd w:val="clear" w:color="auto" w:fill="FFFFFF"/>
+        </w:rPr>
+        <w:t>Swim</w:t>
+      </w:r>
+      <w:proofErr w:type="spellEnd"/>
+      <w:r>
+        <w:rPr>
+          <w:rFonts w:ascii="Arial" w:hAnsi="Arial" w:cs="Arial"/>
+          <w:color w:val="000000"/>
+          <w:shd w:val="clear" w:color="auto" w:fill="FFFFFF"/>
+        </w:rPr>
+        <w:t xml:space="preserve"> </w:t>
+      </w:r>
+      <w:proofErr w:type="spellStart"/>
+      <w:r>
+        <w:rPr>
+          <w:rFonts w:ascii="Arial" w:hAnsi="Arial" w:cs="Arial"/>
+          <w:color w:val="000000"/>
+          <w:shd w:val="clear" w:color="auto" w:fill="FFFFFF"/>
+        </w:rPr>
+        <w:t>Games</w:t>
+      </w:r>
+      <w:proofErr w:type="spellEnd"/>
+      <w:r>
+        <w:rPr>
+          <w:rFonts w:ascii="Arial" w:hAnsi="Arial" w:cs="Arial"/>
+          <w:color w:val="000000"/>
+          <w:shd w:val="clear" w:color="auto" w:fill="FFFFFF"/>
+        </w:rPr>
+        <w:t>.</w:t>
+      </w:r>
+    </w:p>
+    <w:p>
+      <w:pPr>
+        <w:pStyle w:val="NormalWeb"/>
+        <w:spacing w:before="0" w:beforeAutospacing="0" w:after="0" w:afterAutospacing="0"/>
+        <w:jc w:val="both"/>
+        <w:rPr>
+          <w:rFonts w:ascii="Arial" w:hAnsi="Arial" w:cs="Arial"/>
+          <w:noProof/>
+          <w:color w:val="000000"/>
+          <w:bdr w:val="none" w:sz="0" w:space="0" w:color="auto" w:frame="1"/>
+        </w:rPr>
+      </w:pPr>
+    </w:p>
+    <w:p>
+      <w:pPr>
+        <w:pStyle w:val="NormalWeb"/>
+        <w:spacing w:before="0" w:beforeAutospacing="0" w:after="0" w:afterAutospacing="0"/>
+        <w:jc w:val="both"/>
+      </w:pPr>
+      <w:r>
+        <w:rPr>
+          <w:rFonts w:ascii="Arial" w:hAnsi="Arial" w:cs="Arial"/>
+          <w:noProof/>
+          <w:color w:val="000000"/>
+          <w:bdr w:val="none" w:sz="0" w:space="0" w:color="auto" w:frame="1"/>
+        </w:rPr>
+        <w:drawing>
+          <wp:inline distT="0" distB="0" distL="0" distR="0">
+            <wp:extent cx="5730240" cy="3230880"/>
+            <wp:effectExtent l="0" t="0" r="3810" b="7620"/>
+            <wp:docPr id="33" name="Imagen 33" descr="https://lh4.googleusercontent.com/7lX89nqFL0oGKwDLT3ZEyRLUl289ilsLwjDqEFZPELGF6ORnlZcmBHaJBUH3VDO5g3qJE8OUQsg99xuUfZ5xR7HpMV9QVCQL6b0ECW6CVQSqsaEJcUqoQNsHSoF_Cvl_reZpLE_0"/>
+            <wp:cNvGraphicFramePr>
+              <a:graphicFrameLocks xmlns:a="http://schemas.openxmlformats.org/drawingml/2006/main" noChangeAspect="1"/>
+            </wp:cNvGraphicFramePr>
+            <a:graphic xmlns:a="http://schemas.openxmlformats.org/drawingml/2006/main">
+              <a:graphicData uri="http://schemas.openxmlformats.org/drawingml/2006/picture">
+                <pic:pic xmlns:pic="http://schemas.openxmlformats.org/drawingml/2006/picture">
+                  <pic:nvPicPr>
+                    <pic:cNvPr id="0" name="Picture 4" descr="https://lh4.googleusercontent.com/7lX89nqFL0oGKwDLT3ZEyRLUl289ilsLwjDqEFZPELGF6ORnlZcmBHaJBUH3VDO5g3qJE8OUQsg99xuUfZ5xR7HpMV9QVCQL6b0ECW6CVQSqsaEJcUqoQNsHSoF_Cvl_reZpLE_0"/>
+                    <pic:cNvPicPr>
+                      <a:picLocks noChangeAspect="1" noChangeArrowheads="1"/>
+                    </pic:cNvPicPr>
+                  </pic:nvPicPr>
+                  <pic:blipFill>
+                    <a:blip r:embed="rId17">
+                      <a:extLst>
+                        <a:ext uri="{28A0092B-C50C-407E-A947-70E740481C1C}">
+                          <a14:useLocalDpi xmlns:a14="http://schemas.microsoft.com/office/drawing/2010/main" val="0"/>
+                        </a:ext>
+                      </a:extLst>
+                    </a:blip>
+                    <a:srcRect/>
+                    <a:stretch>
+                      <a:fillRect/>
+                    </a:stretch>
+                  </pic:blipFill>
+                  <pic:spPr bwMode="auto">
+                    <a:xfrm>
+                      <a:off x="0" y="0"/>
+                      <a:ext cx="5730240" cy="3230880"/>
+                    </a:xfrm>
+                    <a:prstGeom prst="rect">
+                      <a:avLst/>
+                    </a:prstGeom>
+                    <a:noFill/>
+                    <a:ln>
+                      <a:noFill/>
+                    </a:ln>
+                  </pic:spPr>
+                </pic:pic>
+              </a:graphicData>
+            </a:graphic>
+          </wp:inline>
+        </w:drawing>
       </w:r>
     </w:p>
     <w:p>
@@ -955,13 +1769,6 @@
           <w:szCs w:val="24"/>
         </w:rPr>
       </w:pPr>
-      <w:r>
-        <w:rPr>
-          <w:sz w:val="24"/>
-          <w:szCs w:val="24"/>
-        </w:rPr>
-        <w:t>Dentro de los riesgos sería ver el impacto que tendrá entre el público, ver la aceptación ya que el objetivo es que sea para todo tipo de público y que estos puedan seguir recomendando dicho juego a amigos y conocidos para así crecer cada día más y otro posible riesgo que se cree adicción al juego.</w:t>
-      </w:r>
     </w:p>
     <w:p>
       <w:pPr>
@@ -1149,13 +1956,36 @@
           <w:szCs w:val="24"/>
         </w:rPr>
       </w:pPr>
-      <w:r>
-        <w:rPr>
-          <w:b/>
-          <w:bCs/>
-          <w:sz w:val="24"/>
-          <w:szCs w:val="24"/>
-        </w:rPr>
+    </w:p>
+    <w:p>
+      <w:pPr>
+        <w:spacing w:line="480" w:lineRule="auto"/>
+        <w:jc w:val="both"/>
+        <w:rPr>
+          <w:b/>
+          <w:sz w:val="24"/>
+          <w:szCs w:val="24"/>
+        </w:rPr>
+      </w:pPr>
+    </w:p>
+    <w:p>
+      <w:pPr>
+        <w:spacing w:line="480" w:lineRule="auto"/>
+        <w:jc w:val="both"/>
+        <w:rPr>
+          <w:b/>
+          <w:sz w:val="24"/>
+          <w:szCs w:val="24"/>
+        </w:rPr>
+      </w:pPr>
+      <w:r>
+        <w:rPr>
+          <w:b/>
+          <w:bCs/>
+          <w:sz w:val="24"/>
+          <w:szCs w:val="24"/>
+        </w:rPr>
+        <w:lastRenderedPageBreak/>
         <w:t>1.5 Escenario</w:t>
       </w:r>
     </w:p>
@@ -1212,7 +2042,7 @@
                     </pic:cNvPicPr>
                   </pic:nvPicPr>
                   <pic:blipFill>
-                    <a:blip r:embed="rId9">
+                    <a:blip r:embed="rId18">
                       <a:extLst>
                         <a:ext uri="{28A0092B-C50C-407E-A947-70E740481C1C}">
                           <a14:useLocalDpi xmlns:a14="http://schemas.microsoft.com/office/drawing/2010/main" val="0"/>
@@ -1250,6 +2080,7 @@
         <w:jc w:val="both"/>
         <w:rPr>
           <w:b/>
+          <w:bCs/>
           <w:sz w:val="24"/>
           <w:szCs w:val="24"/>
         </w:rPr>
@@ -1280,7 +2111,7 @@
                     </pic:cNvPicPr>
                   </pic:nvPicPr>
                   <pic:blipFill>
-                    <a:blip r:embed="rId10">
+                    <a:blip r:embed="rId19">
                       <a:extLst>
                         <a:ext uri="{28A0092B-C50C-407E-A947-70E740481C1C}">
                           <a14:useLocalDpi xmlns:a14="http://schemas.microsoft.com/office/drawing/2010/main" val="0"/>
@@ -1346,7 +2177,7 @@
                     </pic:cNvPicPr>
                   </pic:nvPicPr>
                   <pic:blipFill>
-                    <a:blip r:embed="rId11">
+                    <a:blip r:embed="rId20">
                       <a:extLst>
                         <a:ext uri="{28A0092B-C50C-407E-A947-70E740481C1C}">
                           <a14:useLocalDpi xmlns:a14="http://schemas.microsoft.com/office/drawing/2010/main" val="0"/>
@@ -1384,6 +2215,7 @@
         <w:jc w:val="both"/>
         <w:rPr>
           <w:b/>
+          <w:bCs/>
           <w:sz w:val="24"/>
           <w:szCs w:val="24"/>
         </w:rPr>
@@ -1395,6 +2227,7 @@
         <w:jc w:val="both"/>
         <w:rPr>
           <w:b/>
+          <w:bCs/>
           <w:sz w:val="24"/>
           <w:szCs w:val="24"/>
         </w:rPr>
@@ -1406,6 +2239,7 @@
         <w:jc w:val="both"/>
         <w:rPr>
           <w:b/>
+          <w:bCs/>
           <w:sz w:val="24"/>
           <w:szCs w:val="24"/>
         </w:rPr>
@@ -1417,6 +2251,7 @@
         <w:jc w:val="both"/>
         <w:rPr>
           <w:b/>
+          <w:bCs/>
           <w:sz w:val="24"/>
           <w:szCs w:val="24"/>
         </w:rPr>
@@ -1428,6 +2263,19 @@
         <w:jc w:val="both"/>
         <w:rPr>
           <w:b/>
+          <w:bCs/>
+          <w:sz w:val="24"/>
+          <w:szCs w:val="24"/>
+        </w:rPr>
+      </w:pPr>
+    </w:p>
+    <w:p>
+      <w:pPr>
+        <w:spacing w:line="480" w:lineRule="auto"/>
+        <w:jc w:val="both"/>
+        <w:rPr>
+          <w:b/>
+          <w:bCs/>
           <w:sz w:val="24"/>
           <w:szCs w:val="24"/>
         </w:rPr>
@@ -1531,7 +2379,7 @@
                     </pic:cNvPicPr>
                   </pic:nvPicPr>
                   <pic:blipFill>
-                    <a:blip r:embed="rId12">
+                    <a:blip r:embed="rId21">
                       <a:extLst>
                         <a:ext uri="{28A0092B-C50C-407E-A947-70E740481C1C}">
                           <a14:useLocalDpi xmlns:a14="http://schemas.microsoft.com/office/drawing/2010/main" val="0"/>
@@ -1618,7 +2466,7 @@
                     </pic:cNvPicPr>
                   </pic:nvPicPr>
                   <pic:blipFill>
-                    <a:blip r:embed="rId13">
+                    <a:blip r:embed="rId22">
                       <a:extLst>
                         <a:ext uri="{28A0092B-C50C-407E-A947-70E740481C1C}">
                           <a14:useLocalDpi xmlns:a14="http://schemas.microsoft.com/office/drawing/2010/main" val="0"/>
@@ -1684,7 +2532,7 @@
                     </pic:cNvPicPr>
                   </pic:nvPicPr>
                   <pic:blipFill>
-                    <a:blip r:embed="rId14">
+                    <a:blip r:embed="rId23">
                       <a:extLst>
                         <a:ext uri="{28A0092B-C50C-407E-A947-70E740481C1C}">
                           <a14:useLocalDpi xmlns:a14="http://schemas.microsoft.com/office/drawing/2010/main" val="0"/>
@@ -1750,7 +2598,7 @@
                     </pic:cNvPicPr>
                   </pic:nvPicPr>
                   <pic:blipFill>
-                    <a:blip r:embed="rId15">
+                    <a:blip r:embed="rId24">
                       <a:extLst>
                         <a:ext uri="{28A0092B-C50C-407E-A947-70E740481C1C}">
                           <a14:useLocalDpi xmlns:a14="http://schemas.microsoft.com/office/drawing/2010/main" val="0"/>
@@ -1816,7 +2664,7 @@
                     </pic:cNvPicPr>
                   </pic:nvPicPr>
                   <pic:blipFill>
-                    <a:blip r:embed="rId16">
+                    <a:blip r:embed="rId25">
                       <a:extLst>
                         <a:ext uri="{28A0092B-C50C-407E-A947-70E740481C1C}">
                           <a14:useLocalDpi xmlns:a14="http://schemas.microsoft.com/office/drawing/2010/main" val="0"/>
@@ -1873,7 +2721,7 @@
                     </pic:cNvPicPr>
                   </pic:nvPicPr>
                   <pic:blipFill>
-                    <a:blip r:embed="rId17">
+                    <a:blip r:embed="rId26">
                       <a:extLst>
                         <a:ext uri="{28A0092B-C50C-407E-A947-70E740481C1C}">
                           <a14:useLocalDpi xmlns:a14="http://schemas.microsoft.com/office/drawing/2010/main" val="0"/>
@@ -1930,7 +2778,7 @@
                     </pic:cNvPicPr>
                   </pic:nvPicPr>
                   <pic:blipFill>
-                    <a:blip r:embed="rId18">
+                    <a:blip r:embed="rId27">
                       <a:extLst>
                         <a:ext uri="{28A0092B-C50C-407E-A947-70E740481C1C}">
                           <a14:useLocalDpi xmlns:a14="http://schemas.microsoft.com/office/drawing/2010/main" val="0"/>
@@ -1987,7 +2835,7 @@
                     </pic:cNvPicPr>
                   </pic:nvPicPr>
                   <pic:blipFill>
-                    <a:blip r:embed="rId19">
+                    <a:blip r:embed="rId28">
                       <a:extLst>
                         <a:ext uri="{28A0092B-C50C-407E-A947-70E740481C1C}">
                           <a14:useLocalDpi xmlns:a14="http://schemas.microsoft.com/office/drawing/2010/main" val="0"/>
@@ -2044,7 +2892,7 @@
                     </pic:cNvPicPr>
                   </pic:nvPicPr>
                   <pic:blipFill>
-                    <a:blip r:embed="rId20">
+                    <a:blip r:embed="rId29">
                       <a:extLst>
                         <a:ext uri="{28A0092B-C50C-407E-A947-70E740481C1C}">
                           <a14:useLocalDpi xmlns:a14="http://schemas.microsoft.com/office/drawing/2010/main" val="0"/>
@@ -2130,7 +2978,7 @@
                     </pic:cNvPicPr>
                   </pic:nvPicPr>
                   <pic:blipFill>
-                    <a:blip r:embed="rId21">
+                    <a:blip r:embed="rId30">
                       <a:extLst>
                         <a:ext uri="{28A0092B-C50C-407E-A947-70E740481C1C}">
                           <a14:useLocalDpi xmlns:a14="http://schemas.microsoft.com/office/drawing/2010/main" val="0"/>
@@ -2194,7 +3042,7 @@
                     </pic:cNvPicPr>
                   </pic:nvPicPr>
                   <pic:blipFill>
-                    <a:blip r:embed="rId22">
+                    <a:blip r:embed="rId31">
                       <a:extLst>
                         <a:ext uri="{28A0092B-C50C-407E-A947-70E740481C1C}">
                           <a14:useLocalDpi xmlns:a14="http://schemas.microsoft.com/office/drawing/2010/main" val="0"/>
@@ -2250,7 +3098,7 @@
                     </pic:cNvPicPr>
                   </pic:nvPicPr>
                   <pic:blipFill>
-                    <a:blip r:embed="rId23">
+                    <a:blip r:embed="rId32">
                       <a:extLst>
                         <a:ext uri="{28A0092B-C50C-407E-A947-70E740481C1C}">
                           <a14:useLocalDpi xmlns:a14="http://schemas.microsoft.com/office/drawing/2010/main" val="0"/>
@@ -2336,7 +3184,7 @@
                     </pic:cNvPicPr>
                   </pic:nvPicPr>
                   <pic:blipFill>
-                    <a:blip r:embed="rId24">
+                    <a:blip r:embed="rId33">
                       <a:extLst>
                         <a:ext uri="{28A0092B-C50C-407E-A947-70E740481C1C}">
                           <a14:useLocalDpi xmlns:a14="http://schemas.microsoft.com/office/drawing/2010/main" val="0"/>
@@ -2392,7 +3240,7 @@
                     </pic:cNvPicPr>
                   </pic:nvPicPr>
                   <pic:blipFill>
-                    <a:blip r:embed="rId25">
+                    <a:blip r:embed="rId34">
                       <a:extLst>
                         <a:ext uri="{28A0092B-C50C-407E-A947-70E740481C1C}">
                           <a14:useLocalDpi xmlns:a14="http://schemas.microsoft.com/office/drawing/2010/main" val="0"/>
@@ -2448,7 +3296,7 @@
                     </pic:cNvPicPr>
                   </pic:nvPicPr>
                   <pic:blipFill>
-                    <a:blip r:embed="rId26">
+                    <a:blip r:embed="rId35">
                       <a:extLst>
                         <a:ext uri="{28A0092B-C50C-407E-A947-70E740481C1C}">
                           <a14:useLocalDpi xmlns:a14="http://schemas.microsoft.com/office/drawing/2010/main" val="0"/>
@@ -2504,7 +3352,7 @@
                     </pic:cNvPicPr>
                   </pic:nvPicPr>
                   <pic:blipFill>
-                    <a:blip r:embed="rId27">
+                    <a:blip r:embed="rId36">
                       <a:extLst>
                         <a:ext uri="{28A0092B-C50C-407E-A947-70E740481C1C}">
                           <a14:useLocalDpi xmlns:a14="http://schemas.microsoft.com/office/drawing/2010/main" val="0"/>
@@ -2560,7 +3408,7 @@
                     </pic:cNvPicPr>
                   </pic:nvPicPr>
                   <pic:blipFill>
-                    <a:blip r:embed="rId28">
+                    <a:blip r:embed="rId37">
                       <a:extLst>
                         <a:ext uri="{28A0092B-C50C-407E-A947-70E740481C1C}">
                           <a14:useLocalDpi xmlns:a14="http://schemas.microsoft.com/office/drawing/2010/main" val="0"/>
@@ -2616,7 +3464,7 @@
                     </pic:cNvPicPr>
                   </pic:nvPicPr>
                   <pic:blipFill>
-                    <a:blip r:embed="rId29">
+                    <a:blip r:embed="rId38">
                       <a:extLst>
                         <a:ext uri="{28A0092B-C50C-407E-A947-70E740481C1C}">
                           <a14:useLocalDpi xmlns:a14="http://schemas.microsoft.com/office/drawing/2010/main" val="0"/>
@@ -2677,7 +3525,6 @@
           <w:szCs w:val="24"/>
         </w:rPr>
       </w:pPr>
-      <w:bookmarkStart w:id="0" w:name="_GoBack"/>
       <w:r>
         <w:rPr>
           <w:b/>
@@ -2703,7 +3550,7 @@
                     </pic:cNvPicPr>
                   </pic:nvPicPr>
                   <pic:blipFill>
-                    <a:blip r:embed="rId30">
+                    <a:blip r:embed="rId39">
                       <a:extLst>
                         <a:ext uri="{28A0092B-C50C-407E-A947-70E740481C1C}">
                           <a14:useLocalDpi xmlns:a14="http://schemas.microsoft.com/office/drawing/2010/main" val="0"/>
@@ -2734,7 +3581,6 @@
           </wp:inline>
         </w:drawing>
       </w:r>
-      <w:bookmarkEnd w:id="0"/>
     </w:p>
     <w:p>
       <w:pPr>
@@ -2791,7 +3637,7 @@
                     </pic:cNvPicPr>
                   </pic:nvPicPr>
                   <pic:blipFill>
-                    <a:blip r:embed="rId31">
+                    <a:blip r:embed="rId40">
                       <a:extLst>
                         <a:ext uri="{28A0092B-C50C-407E-A947-70E740481C1C}">
                           <a14:useLocalDpi xmlns:a14="http://schemas.microsoft.com/office/drawing/2010/main" val="0"/>
@@ -2848,7 +3694,7 @@
                     </pic:cNvPicPr>
                   </pic:nvPicPr>
                   <pic:blipFill>
-                    <a:blip r:embed="rId10">
+                    <a:blip r:embed="rId19">
                       <a:extLst>
                         <a:ext uri="{28A0092B-C50C-407E-A947-70E740481C1C}">
                           <a14:useLocalDpi xmlns:a14="http://schemas.microsoft.com/office/drawing/2010/main" val="0"/>
@@ -2914,7 +3760,7 @@
                     </pic:cNvPicPr>
                   </pic:nvPicPr>
                   <pic:blipFill>
-                    <a:blip r:embed="rId11" cstate="print">
+                    <a:blip r:embed="rId20" cstate="print">
                       <a:extLst>
                         <a:ext uri="{28A0092B-C50C-407E-A947-70E740481C1C}">
                           <a14:useLocalDpi xmlns:a14="http://schemas.microsoft.com/office/drawing/2010/main" val="0"/>
@@ -3153,7 +3999,7 @@
                     </pic:cNvPicPr>
                   </pic:nvPicPr>
                   <pic:blipFill>
-                    <a:blip r:embed="rId32">
+                    <a:blip r:embed="rId41">
                       <a:extLst>
                         <a:ext uri="{28A0092B-C50C-407E-A947-70E740481C1C}">
                           <a14:useLocalDpi xmlns:a14="http://schemas.microsoft.com/office/drawing/2010/main" val="0"/>
@@ -3242,7 +4088,7 @@
                     </pic:cNvPicPr>
                   </pic:nvPicPr>
                   <pic:blipFill>
-                    <a:blip r:embed="rId33">
+                    <a:blip r:embed="rId42">
                       <a:extLst>
                         <a:ext uri="{28A0092B-C50C-407E-A947-70E740481C1C}">
                           <a14:useLocalDpi xmlns:a14="http://schemas.microsoft.com/office/drawing/2010/main" val="0"/>
@@ -3422,7 +4268,7 @@
                     </pic:cNvPicPr>
                   </pic:nvPicPr>
                   <pic:blipFill>
-                    <a:blip r:embed="rId34">
+                    <a:blip r:embed="rId43">
                       <a:extLst>
                         <a:ext uri="{28A0092B-C50C-407E-A947-70E740481C1C}">
                           <a14:useLocalDpi xmlns:a14="http://schemas.microsoft.com/office/drawing/2010/main" val="0"/>
@@ -3490,7 +4336,7 @@
                     </pic:cNvPicPr>
                   </pic:nvPicPr>
                   <pic:blipFill>
-                    <a:blip r:embed="rId35">
+                    <a:blip r:embed="rId44">
                       <a:extLst>
                         <a:ext uri="{28A0092B-C50C-407E-A947-70E740481C1C}">
                           <a14:useLocalDpi xmlns:a14="http://schemas.microsoft.com/office/drawing/2010/main" val="0"/>
@@ -3557,11 +4403,14 @@
       <w:pPr>
         <w:numPr>
           <w:ilvl w:val="0"/>
-          <w:numId w:val="5"/>
+          <w:numId w:val="6"/>
         </w:numPr>
-        <w:spacing w:line="480" w:lineRule="auto"/>
-        <w:jc w:val="both"/>
-        <w:rPr>
+        <w:spacing w:line="360" w:lineRule="auto"/>
+        <w:jc w:val="both"/>
+        <w:textAlignment w:val="baseline"/>
+        <w:rPr>
+          <w:rFonts w:eastAsia="Times New Roman"/>
+          <w:color w:val="000000"/>
           <w:sz w:val="24"/>
           <w:szCs w:val="24"/>
         </w:rPr>
@@ -3569,6 +4418,10 @@
       <w:proofErr w:type="spellStart"/>
       <w:r>
         <w:rPr>
+          <w:rFonts w:eastAsia="Times New Roman"/>
+          <w:b/>
+          <w:bCs/>
+          <w:color w:val="000000"/>
           <w:sz w:val="24"/>
           <w:szCs w:val="24"/>
         </w:rPr>
@@ -3577,21 +4430,77 @@
       <w:proofErr w:type="spellEnd"/>
       <w:r>
         <w:rPr>
-          <w:sz w:val="24"/>
-          <w:szCs w:val="24"/>
-        </w:rPr>
-        <w:t> </w:t>
+          <w:rFonts w:eastAsia="Times New Roman"/>
+          <w:b/>
+          <w:bCs/>
+          <w:color w:val="000000"/>
+          <w:sz w:val="24"/>
+          <w:szCs w:val="24"/>
+        </w:rPr>
+        <w:t>:</w:t>
+      </w:r>
+      <w:r>
+        <w:rPr>
+          <w:rFonts w:eastAsia="Times New Roman"/>
+          <w:color w:val="000000"/>
+          <w:sz w:val="24"/>
+          <w:szCs w:val="24"/>
+        </w:rPr>
+        <w:t xml:space="preserve"> utilizamos este motor de videojuegos debido a que es el motor de videojuego adecuado para crear este videojuego multiplataforma (celular y computadora), conocemos la estructura de manejo de </w:t>
+      </w:r>
+      <w:proofErr w:type="spellStart"/>
+      <w:r>
+        <w:rPr>
+          <w:rFonts w:eastAsia="Times New Roman"/>
+          <w:color w:val="000000"/>
+          <w:sz w:val="24"/>
+          <w:szCs w:val="24"/>
+        </w:rPr>
+        <w:t>Unity</w:t>
+      </w:r>
+      <w:proofErr w:type="spellEnd"/>
+      <w:r>
+        <w:rPr>
+          <w:rFonts w:eastAsia="Times New Roman"/>
+          <w:color w:val="000000"/>
+          <w:sz w:val="24"/>
+          <w:szCs w:val="24"/>
+        </w:rPr>
+        <w:t xml:space="preserve"> y utilizaremos un </w:t>
+      </w:r>
+      <w:proofErr w:type="spellStart"/>
+      <w:r>
+        <w:rPr>
+          <w:rFonts w:eastAsia="Times New Roman"/>
+          <w:color w:val="000000"/>
+          <w:sz w:val="24"/>
+          <w:szCs w:val="24"/>
+        </w:rPr>
+        <w:t>asset</w:t>
+      </w:r>
+      <w:proofErr w:type="spellEnd"/>
+      <w:r>
+        <w:rPr>
+          <w:rFonts w:eastAsia="Times New Roman"/>
+          <w:color w:val="000000"/>
+          <w:sz w:val="24"/>
+          <w:szCs w:val="24"/>
+        </w:rPr>
+        <w:t xml:space="preserve"> de  este para  la creación del juego.</w:t>
       </w:r>
     </w:p>
     <w:p>
       <w:pPr>
         <w:numPr>
           <w:ilvl w:val="0"/>
-          <w:numId w:val="5"/>
+          <w:numId w:val="6"/>
         </w:numPr>
-        <w:spacing w:line="480" w:lineRule="auto"/>
-        <w:jc w:val="both"/>
-        <w:rPr>
+        <w:spacing w:line="360" w:lineRule="auto"/>
+        <w:jc w:val="both"/>
+        <w:textAlignment w:val="baseline"/>
+        <w:rPr>
+          <w:rFonts w:eastAsia="Times New Roman"/>
+          <w:color w:val="000000"/>
           <w:sz w:val="24"/>
           <w:szCs w:val="24"/>
         </w:rPr>
@@ -3599,6 +4508,10 @@
       <w:proofErr w:type="spellStart"/>
       <w:r>
         <w:rPr>
+          <w:rFonts w:eastAsia="Times New Roman"/>
+          <w:b/>
+          <w:bCs/>
+          <w:color w:val="000000"/>
           <w:sz w:val="24"/>
           <w:szCs w:val="24"/>
         </w:rPr>
@@ -3607,14 +4520,31 @@
       <w:proofErr w:type="spellEnd"/>
       <w:r>
         <w:rPr>
-          <w:sz w:val="24"/>
-          <w:szCs w:val="24"/>
-        </w:rPr>
-        <w:t xml:space="preserve">: Pixel </w:t>
+          <w:rFonts w:eastAsia="Times New Roman"/>
+          <w:color w:val="000000"/>
+          <w:sz w:val="24"/>
+          <w:szCs w:val="24"/>
+        </w:rPr>
+        <w:t xml:space="preserve"> </w:t>
+      </w:r>
+      <w:r>
+        <w:rPr>
+          <w:rFonts w:eastAsia="Times New Roman"/>
+          <w:b/>
+          <w:bCs/>
+          <w:color w:val="000000"/>
+          <w:sz w:val="24"/>
+          <w:szCs w:val="24"/>
+        </w:rPr>
+        <w:t xml:space="preserve">Pixel </w:t>
       </w:r>
       <w:proofErr w:type="spellStart"/>
       <w:r>
         <w:rPr>
+          <w:rFonts w:eastAsia="Times New Roman"/>
+          <w:b/>
+          <w:bCs/>
+          <w:color w:val="000000"/>
           <w:sz w:val="24"/>
           <w:szCs w:val="24"/>
         </w:rPr>
@@ -3623,21 +4553,59 @@
       <w:proofErr w:type="spellEnd"/>
       <w:r>
         <w:rPr>
-          <w:sz w:val="24"/>
-          <w:szCs w:val="24"/>
-        </w:rPr>
-        <w:t xml:space="preserve"> 1 y 2</w:t>
+          <w:rFonts w:eastAsia="Times New Roman"/>
+          <w:b/>
+          <w:bCs/>
+          <w:color w:val="000000"/>
+          <w:sz w:val="24"/>
+          <w:szCs w:val="24"/>
+        </w:rPr>
+        <w:t xml:space="preserve"> 1 y 2: </w:t>
+      </w:r>
+      <w:r>
+        <w:rPr>
+          <w:rFonts w:eastAsia="Times New Roman"/>
+          <w:color w:val="000000"/>
+          <w:sz w:val="24"/>
+          <w:szCs w:val="24"/>
+        </w:rPr>
+        <w:t xml:space="preserve">utilizamos este </w:t>
+      </w:r>
+      <w:proofErr w:type="spellStart"/>
+      <w:r>
+        <w:rPr>
+          <w:rFonts w:eastAsia="Times New Roman"/>
+          <w:color w:val="000000"/>
+          <w:sz w:val="24"/>
+          <w:szCs w:val="24"/>
+        </w:rPr>
+        <w:t>asset</w:t>
+      </w:r>
+      <w:proofErr w:type="spellEnd"/>
+      <w:r>
+        <w:rPr>
+          <w:rFonts w:eastAsia="Times New Roman"/>
+          <w:color w:val="000000"/>
+          <w:sz w:val="24"/>
+          <w:szCs w:val="24"/>
+        </w:rPr>
+        <w:t xml:space="preserve"> gratuito y que nos pareció muy intuitivo e interesante debido a que posee una gran variedad de animaciones y personajes para crear un videojuego completo tipo plataforma.</w:t>
       </w:r>
     </w:p>
     <w:p>
       <w:pPr>
         <w:numPr>
           <w:ilvl w:val="0"/>
-          <w:numId w:val="5"/>
+          <w:numId w:val="6"/>
         </w:numPr>
-        <w:spacing w:line="480" w:lineRule="auto"/>
-        <w:jc w:val="both"/>
-        <w:rPr>
+        <w:spacing w:line="360" w:lineRule="auto"/>
+        <w:jc w:val="both"/>
+        <w:textAlignment w:val="baseline"/>
+        <w:rPr>
+          <w:rFonts w:eastAsia="Times New Roman"/>
+          <w:b/>
+          <w:bCs/>
+          <w:color w:val="000000"/>
           <w:sz w:val="24"/>
           <w:szCs w:val="24"/>
         </w:rPr>
@@ -3645,22 +4613,48 @@
       <w:proofErr w:type="spellStart"/>
       <w:r>
         <w:rPr>
+          <w:rFonts w:eastAsia="Times New Roman"/>
+          <w:b/>
+          <w:bCs/>
+          <w:color w:val="000000"/>
           <w:sz w:val="24"/>
           <w:szCs w:val="24"/>
         </w:rPr>
         <w:t>Git</w:t>
       </w:r>
       <w:proofErr w:type="spellEnd"/>
-    </w:p>
-    <w:p>
-      <w:pPr>
+      <w:r>
+        <w:rPr>
+          <w:rFonts w:eastAsia="Times New Roman"/>
+          <w:b/>
+          <w:bCs/>
+          <w:color w:val="000000"/>
+          <w:sz w:val="24"/>
+          <w:szCs w:val="24"/>
+        </w:rPr>
+        <w:t xml:space="preserve">: </w:t>
+      </w:r>
+      <w:r>
+        <w:rPr>
+          <w:rFonts w:eastAsia="Times New Roman"/>
+          <w:color w:val="000000"/>
+          <w:sz w:val="24"/>
+          <w:szCs w:val="24"/>
+        </w:rPr>
+        <w:t>Para controlar y gestionar las  versiones que tendrá nuestro proyecto, los cambios, mejoras, arreglos de bugs y versiones de acuerdo a etapas.</w:t>
+      </w:r>
+    </w:p>
+    <w:p>
+      <w:pPr>
+        <w:pStyle w:val="Prrafodelista"/>
         <w:numPr>
           <w:ilvl w:val="0"/>
-          <w:numId w:val="5"/>
+          <w:numId w:val="6"/>
         </w:numPr>
-        <w:spacing w:line="480" w:lineRule="auto"/>
-        <w:jc w:val="both"/>
-        <w:rPr>
+        <w:spacing w:line="360" w:lineRule="auto"/>
+        <w:jc w:val="both"/>
+        <w:rPr>
+          <w:b/>
           <w:sz w:val="24"/>
           <w:szCs w:val="24"/>
         </w:rPr>
@@ -3668,19 +4662,1400 @@
       <w:proofErr w:type="spellStart"/>
       <w:r>
         <w:rPr>
+          <w:rFonts w:eastAsia="Times New Roman"/>
+          <w:b/>
+          <w:bCs/>
+          <w:color w:val="000000"/>
           <w:sz w:val="24"/>
           <w:szCs w:val="24"/>
         </w:rPr>
         <w:t>GitHub</w:t>
       </w:r>
       <w:proofErr w:type="spellEnd"/>
-    </w:p>
-    <w:p>
-      <w:pPr>
-        <w:spacing w:line="480" w:lineRule="auto"/>
-        <w:jc w:val="both"/>
-        <w:rPr>
-          <w:b/>
+      <w:r>
+        <w:rPr>
+          <w:rFonts w:eastAsia="Times New Roman"/>
+          <w:b/>
+          <w:bCs/>
+          <w:color w:val="000000"/>
+          <w:sz w:val="24"/>
+          <w:szCs w:val="24"/>
+        </w:rPr>
+        <w:t xml:space="preserve">: </w:t>
+      </w:r>
+      <w:r>
+        <w:rPr>
+          <w:rFonts w:eastAsia="Times New Roman"/>
+          <w:color w:val="000000"/>
+          <w:sz w:val="24"/>
+          <w:szCs w:val="24"/>
+        </w:rPr>
+        <w:t>Para alojar el proyecto en un repositorio remoto y asegurar los cambios que se vayan realizando.</w:t>
+      </w:r>
+    </w:p>
+    <w:p>
+      <w:pPr>
+        <w:tabs>
+          <w:tab w:val="left" w:pos="8647"/>
+        </w:tabs>
+        <w:spacing w:line="240" w:lineRule="auto"/>
+        <w:jc w:val="both"/>
+        <w:rPr>
+          <w:rFonts w:eastAsia="Times New Roman"/>
+          <w:b/>
+          <w:sz w:val="24"/>
+          <w:szCs w:val="24"/>
+        </w:rPr>
+      </w:pPr>
+      <w:r>
+        <w:rPr>
+          <w:rFonts w:eastAsia="Times New Roman"/>
+          <w:b/>
+          <w:sz w:val="24"/>
+          <w:szCs w:val="24"/>
+        </w:rPr>
+        <w:lastRenderedPageBreak/>
+        <w:t>CAPÍTULO II: DISEÑO E IMPLEMENTACIÓN</w:t>
+      </w:r>
+      <w:r>
+        <w:rPr>
+          <w:rFonts w:eastAsia="Times New Roman"/>
+          <w:b/>
+          <w:sz w:val="24"/>
+          <w:szCs w:val="24"/>
+        </w:rPr>
+        <w:tab/>
+      </w:r>
+    </w:p>
+    <w:p>
+      <w:pPr>
+        <w:tabs>
+          <w:tab w:val="left" w:pos="8647"/>
+        </w:tabs>
+        <w:spacing w:line="240" w:lineRule="auto"/>
+        <w:jc w:val="both"/>
+        <w:rPr>
+          <w:rFonts w:eastAsia="Times New Roman"/>
+          <w:b/>
+          <w:sz w:val="24"/>
+          <w:szCs w:val="24"/>
+        </w:rPr>
+      </w:pPr>
+    </w:p>
+    <w:p>
+      <w:pPr>
+        <w:spacing w:line="360" w:lineRule="auto"/>
+        <w:jc w:val="both"/>
+        <w:rPr>
+          <w:b/>
+          <w:sz w:val="24"/>
+          <w:szCs w:val="24"/>
+        </w:rPr>
+      </w:pPr>
+      <w:r>
+        <w:rPr>
+          <w:rFonts w:eastAsia="Times New Roman"/>
+          <w:szCs w:val="24"/>
+        </w:rPr>
+        <w:t>2.1 Planificación (Diagrama de Gantt)</w:t>
+      </w:r>
+    </w:p>
+    <w:p>
+      <w:pPr>
+        <w:spacing w:before="240" w:line="240" w:lineRule="auto"/>
+        <w:ind w:left="-1260" w:right="-1411" w:hanging="180"/>
+        <w:jc w:val="both"/>
+        <w:rPr>
+          <w:rFonts w:eastAsia="Times New Roman"/>
+          <w:b/>
+          <w:bCs/>
+          <w:color w:val="000000"/>
+          <w:sz w:val="24"/>
+          <w:szCs w:val="24"/>
+        </w:rPr>
+      </w:pPr>
+      <w:r>
+        <w:rPr>
+          <w:noProof/>
+        </w:rPr>
+        <w:drawing>
+          <wp:inline distT="0" distB="0" distL="0" distR="0" wp14:anchorId="51593A4A" wp14:editId="4D7502A2">
+            <wp:extent cx="7543800" cy="4806677"/>
+            <wp:effectExtent l="0" t="0" r="0" b="0"/>
+            <wp:docPr id="43" name="Imagen 43"/>
+            <wp:cNvGraphicFramePr>
+              <a:graphicFrameLocks xmlns:a="http://schemas.openxmlformats.org/drawingml/2006/main" noChangeAspect="1"/>
+            </wp:cNvGraphicFramePr>
+            <a:graphic xmlns:a="http://schemas.openxmlformats.org/drawingml/2006/main">
+              <a:graphicData uri="http://schemas.openxmlformats.org/drawingml/2006/picture">
+                <pic:pic xmlns:pic="http://schemas.openxmlformats.org/drawingml/2006/picture">
+                  <pic:nvPicPr>
+                    <pic:cNvPr id="1" name=""/>
+                    <pic:cNvPicPr/>
+                  </pic:nvPicPr>
+                  <pic:blipFill>
+                    <a:blip r:embed="rId45"/>
+                    <a:stretch>
+                      <a:fillRect/>
+                    </a:stretch>
+                  </pic:blipFill>
+                  <pic:spPr>
+                    <a:xfrm>
+                      <a:off x="0" y="0"/>
+                      <a:ext cx="7561367" cy="4817870"/>
+                    </a:xfrm>
+                    <a:prstGeom prst="rect">
+                      <a:avLst/>
+                    </a:prstGeom>
+                  </pic:spPr>
+                </pic:pic>
+              </a:graphicData>
+            </a:graphic>
+          </wp:inline>
+        </w:drawing>
+      </w:r>
+    </w:p>
+    <w:p>
+      <w:pPr>
+        <w:spacing w:before="240" w:line="240" w:lineRule="auto"/>
+        <w:jc w:val="both"/>
+        <w:rPr>
+          <w:rFonts w:eastAsia="Times New Roman"/>
+          <w:b/>
+          <w:bCs/>
+          <w:color w:val="000000"/>
+          <w:sz w:val="24"/>
+          <w:szCs w:val="24"/>
+        </w:rPr>
+      </w:pPr>
+    </w:p>
+    <w:p>
+      <w:pPr>
+        <w:spacing w:before="240" w:line="240" w:lineRule="auto"/>
+        <w:jc w:val="both"/>
+        <w:rPr>
+          <w:rFonts w:eastAsia="Times New Roman"/>
+          <w:b/>
+          <w:bCs/>
+          <w:color w:val="000000"/>
+          <w:sz w:val="24"/>
+          <w:szCs w:val="24"/>
+        </w:rPr>
+      </w:pPr>
+    </w:p>
+    <w:p>
+      <w:pPr>
+        <w:spacing w:before="240" w:line="240" w:lineRule="auto"/>
+        <w:jc w:val="both"/>
+        <w:rPr>
+          <w:rFonts w:eastAsia="Times New Roman"/>
+          <w:b/>
+          <w:bCs/>
+          <w:color w:val="000000"/>
+          <w:sz w:val="24"/>
+          <w:szCs w:val="24"/>
+        </w:rPr>
+      </w:pPr>
+    </w:p>
+    <w:p>
+      <w:pPr>
+        <w:spacing w:before="240" w:line="240" w:lineRule="auto"/>
+        <w:jc w:val="both"/>
+        <w:rPr>
+          <w:rFonts w:eastAsia="Times New Roman"/>
+          <w:b/>
+          <w:bCs/>
+          <w:color w:val="000000"/>
+          <w:sz w:val="24"/>
+          <w:szCs w:val="24"/>
+        </w:rPr>
+      </w:pPr>
+    </w:p>
+    <w:p>
+      <w:pPr>
+        <w:spacing w:before="240" w:line="240" w:lineRule="auto"/>
+        <w:jc w:val="both"/>
+        <w:rPr>
+          <w:rFonts w:eastAsia="Times New Roman"/>
+          <w:b/>
+          <w:bCs/>
+          <w:color w:val="000000"/>
+          <w:sz w:val="24"/>
+          <w:szCs w:val="24"/>
+        </w:rPr>
+      </w:pPr>
+    </w:p>
+    <w:p>
+      <w:pPr>
+        <w:spacing w:before="240" w:line="240" w:lineRule="auto"/>
+        <w:jc w:val="both"/>
+        <w:rPr>
+          <w:rFonts w:eastAsia="Times New Roman"/>
+          <w:b/>
+          <w:bCs/>
+          <w:color w:val="000000"/>
+          <w:sz w:val="24"/>
+          <w:szCs w:val="24"/>
+        </w:rPr>
+      </w:pPr>
+    </w:p>
+    <w:p>
+      <w:pPr>
+        <w:spacing w:before="240" w:line="240" w:lineRule="auto"/>
+        <w:jc w:val="both"/>
+        <w:rPr>
+          <w:rFonts w:eastAsia="Times New Roman"/>
+          <w:b/>
+          <w:bCs/>
+          <w:color w:val="000000"/>
+          <w:sz w:val="24"/>
+          <w:szCs w:val="24"/>
+        </w:rPr>
+      </w:pPr>
+    </w:p>
+    <w:p>
+      <w:pPr>
+        <w:spacing w:before="240" w:line="240" w:lineRule="auto"/>
+        <w:jc w:val="both"/>
+        <w:rPr>
+          <w:rFonts w:eastAsia="Times New Roman"/>
+          <w:b/>
+          <w:bCs/>
+          <w:color w:val="000000"/>
+          <w:sz w:val="24"/>
+          <w:szCs w:val="24"/>
+        </w:rPr>
+      </w:pPr>
+    </w:p>
+    <w:p>
+      <w:pPr>
+        <w:spacing w:before="240" w:line="240" w:lineRule="auto"/>
+        <w:jc w:val="both"/>
+        <w:rPr>
+          <w:rFonts w:eastAsia="Times New Roman"/>
+          <w:b/>
+          <w:bCs/>
+          <w:color w:val="000000"/>
+          <w:sz w:val="24"/>
+          <w:szCs w:val="24"/>
+        </w:rPr>
+      </w:pPr>
+    </w:p>
+    <w:p>
+      <w:pPr>
+        <w:spacing w:before="240" w:line="240" w:lineRule="auto"/>
+        <w:jc w:val="both"/>
+        <w:rPr>
+          <w:rFonts w:eastAsia="Times New Roman"/>
+          <w:b/>
+          <w:bCs/>
+          <w:color w:val="000000"/>
+          <w:sz w:val="24"/>
+          <w:szCs w:val="24"/>
+        </w:rPr>
+      </w:pPr>
+      <w:bookmarkStart w:id="0" w:name="_GoBack"/>
+      <w:bookmarkEnd w:id="0"/>
+    </w:p>
+    <w:p>
+      <w:pPr>
+        <w:spacing w:before="240" w:line="240" w:lineRule="auto"/>
+        <w:jc w:val="both"/>
+        <w:rPr>
+          <w:rFonts w:ascii="Times New Roman" w:eastAsia="Times New Roman" w:hAnsi="Times New Roman" w:cs="Times New Roman"/>
+          <w:sz w:val="24"/>
+          <w:szCs w:val="24"/>
+        </w:rPr>
+      </w:pPr>
+      <w:r>
+        <w:rPr>
+          <w:rFonts w:eastAsia="Times New Roman"/>
+          <w:b/>
+          <w:bCs/>
+          <w:color w:val="000000"/>
+          <w:sz w:val="24"/>
+          <w:szCs w:val="24"/>
+        </w:rPr>
+        <w:lastRenderedPageBreak/>
+        <w:t>2.2 Diagramas y Casos de Uso</w:t>
+      </w:r>
+    </w:p>
+    <w:p>
+      <w:pPr>
+        <w:spacing w:before="240" w:line="240" w:lineRule="auto"/>
+        <w:jc w:val="both"/>
+        <w:rPr>
+          <w:rFonts w:ascii="Times New Roman" w:eastAsia="Times New Roman" w:hAnsi="Times New Roman" w:cs="Times New Roman"/>
+          <w:sz w:val="24"/>
+          <w:szCs w:val="24"/>
+        </w:rPr>
+      </w:pPr>
+      <w:r>
+        <w:rPr>
+          <w:rFonts w:eastAsia="Times New Roman"/>
+          <w:color w:val="000000"/>
+          <w:sz w:val="24"/>
+          <w:szCs w:val="24"/>
+        </w:rPr>
+        <w:t>Diagrama de Estructura del proyecto:</w:t>
+      </w:r>
+    </w:p>
+    <w:p>
+      <w:r>
+        <w:rPr>
+          <w:b/>
+          <w:bCs/>
+          <w:noProof/>
+          <w:color w:val="000000"/>
+          <w:bdr w:val="none" w:sz="0" w:space="0" w:color="auto" w:frame="1"/>
+        </w:rPr>
+        <w:drawing>
+          <wp:inline distT="0" distB="0" distL="0" distR="0">
+            <wp:extent cx="5733415" cy="3423450"/>
+            <wp:effectExtent l="0" t="0" r="635" b="5715"/>
+            <wp:docPr id="37" name="Imagen 37" descr="https://lh5.googleusercontent.com/UP2voIWKC9yYS2SvzcrzxrT0EzJ5Lup78v2bcQzWHjNO-JpNTippdU4aD7lyc0_LGW0i0-Ppj5N_DZJnJhIApn86W1Fxm8kndc12FfEe6feTwxlZBkA94h4rML3pKYhfjc6oHLXL"/>
+            <wp:cNvGraphicFramePr>
+              <a:graphicFrameLocks xmlns:a="http://schemas.openxmlformats.org/drawingml/2006/main" noChangeAspect="1"/>
+            </wp:cNvGraphicFramePr>
+            <a:graphic xmlns:a="http://schemas.openxmlformats.org/drawingml/2006/main">
+              <a:graphicData uri="http://schemas.openxmlformats.org/drawingml/2006/picture">
+                <pic:pic xmlns:pic="http://schemas.openxmlformats.org/drawingml/2006/picture">
+                  <pic:nvPicPr>
+                    <pic:cNvPr id="0" name="Picture 9" descr="https://lh5.googleusercontent.com/UP2voIWKC9yYS2SvzcrzxrT0EzJ5Lup78v2bcQzWHjNO-JpNTippdU4aD7lyc0_LGW0i0-Ppj5N_DZJnJhIApn86W1Fxm8kndc12FfEe6feTwxlZBkA94h4rML3pKYhfjc6oHLXL"/>
+                    <pic:cNvPicPr>
+                      <a:picLocks noChangeAspect="1" noChangeArrowheads="1"/>
+                    </pic:cNvPicPr>
+                  </pic:nvPicPr>
+                  <pic:blipFill>
+                    <a:blip r:embed="rId46">
+                      <a:extLst>
+                        <a:ext uri="{28A0092B-C50C-407E-A947-70E740481C1C}">
+                          <a14:useLocalDpi xmlns:a14="http://schemas.microsoft.com/office/drawing/2010/main" val="0"/>
+                        </a:ext>
+                      </a:extLst>
+                    </a:blip>
+                    <a:srcRect/>
+                    <a:stretch>
+                      <a:fillRect/>
+                    </a:stretch>
+                  </pic:blipFill>
+                  <pic:spPr bwMode="auto">
+                    <a:xfrm>
+                      <a:off x="0" y="0"/>
+                      <a:ext cx="5733415" cy="3423450"/>
+                    </a:xfrm>
+                    <a:prstGeom prst="rect">
+                      <a:avLst/>
+                    </a:prstGeom>
+                    <a:noFill/>
+                    <a:ln>
+                      <a:noFill/>
+                    </a:ln>
+                  </pic:spPr>
+                </pic:pic>
+              </a:graphicData>
+            </a:graphic>
+          </wp:inline>
+        </w:drawing>
+      </w:r>
+    </w:p>
+    <w:p>
+      <w:pPr>
+        <w:rPr>
+          <w:color w:val="000000"/>
+        </w:rPr>
+      </w:pPr>
+      <w:r>
+        <w:rPr>
+          <w:color w:val="000000"/>
+        </w:rPr>
+        <w:t>Diagramas Casos de Uso:</w:t>
+      </w:r>
+    </w:p>
+    <w:p>
+      <w:r>
+        <w:rPr>
+          <w:b/>
+          <w:bCs/>
+          <w:noProof/>
+          <w:color w:val="000000"/>
+          <w:bdr w:val="none" w:sz="0" w:space="0" w:color="auto" w:frame="1"/>
+        </w:rPr>
+        <w:drawing>
+          <wp:inline distT="0" distB="0" distL="0" distR="0">
+            <wp:extent cx="4312920" cy="4434840"/>
+            <wp:effectExtent l="0" t="0" r="0" b="3810"/>
+            <wp:docPr id="38" name="Imagen 38" descr="https://lh4.googleusercontent.com/c0DjN3NbSpzV_R6MQ8EH-B6tsgUog4lOEmiIebtks4YQXiFcj63m-IqWEFNYs347q3DYx25Q2gCaT8JRwsLWdQlj1AFx1hHY5muGw69Q86oVueUFIKnz0XRXQ-Ucs7BvolB88sO4"/>
+            <wp:cNvGraphicFramePr>
+              <a:graphicFrameLocks xmlns:a="http://schemas.openxmlformats.org/drawingml/2006/main" noChangeAspect="1"/>
+            </wp:cNvGraphicFramePr>
+            <a:graphic xmlns:a="http://schemas.openxmlformats.org/drawingml/2006/main">
+              <a:graphicData uri="http://schemas.openxmlformats.org/drawingml/2006/picture">
+                <pic:pic xmlns:pic="http://schemas.openxmlformats.org/drawingml/2006/picture">
+                  <pic:nvPicPr>
+                    <pic:cNvPr id="0" name="Picture 11" descr="https://lh4.googleusercontent.com/c0DjN3NbSpzV_R6MQ8EH-B6tsgUog4lOEmiIebtks4YQXiFcj63m-IqWEFNYs347q3DYx25Q2gCaT8JRwsLWdQlj1AFx1hHY5muGw69Q86oVueUFIKnz0XRXQ-Ucs7BvolB88sO4"/>
+                    <pic:cNvPicPr>
+                      <a:picLocks noChangeAspect="1" noChangeArrowheads="1"/>
+                    </pic:cNvPicPr>
+                  </pic:nvPicPr>
+                  <pic:blipFill>
+                    <a:blip r:embed="rId47">
+                      <a:extLst>
+                        <a:ext uri="{28A0092B-C50C-407E-A947-70E740481C1C}">
+                          <a14:useLocalDpi xmlns:a14="http://schemas.microsoft.com/office/drawing/2010/main" val="0"/>
+                        </a:ext>
+                      </a:extLst>
+                    </a:blip>
+                    <a:srcRect/>
+                    <a:stretch>
+                      <a:fillRect/>
+                    </a:stretch>
+                  </pic:blipFill>
+                  <pic:spPr bwMode="auto">
+                    <a:xfrm>
+                      <a:off x="0" y="0"/>
+                      <a:ext cx="4312920" cy="4434840"/>
+                    </a:xfrm>
+                    <a:prstGeom prst="rect">
+                      <a:avLst/>
+                    </a:prstGeom>
+                    <a:noFill/>
+                    <a:ln>
+                      <a:noFill/>
+                    </a:ln>
+                  </pic:spPr>
+                </pic:pic>
+              </a:graphicData>
+            </a:graphic>
+          </wp:inline>
+        </w:drawing>
+      </w:r>
+    </w:p>
+    <w:p>
+      <w:r>
+        <w:rPr>
+          <w:b/>
+          <w:bCs/>
+          <w:noProof/>
+          <w:color w:val="000000"/>
+          <w:bdr w:val="none" w:sz="0" w:space="0" w:color="auto" w:frame="1"/>
+        </w:rPr>
+        <w:lastRenderedPageBreak/>
+        <w:drawing>
+          <wp:inline distT="0" distB="0" distL="0" distR="0">
+            <wp:extent cx="3040380" cy="2808284"/>
+            <wp:effectExtent l="0" t="0" r="7620" b="0"/>
+            <wp:docPr id="39" name="Imagen 39" descr="https://lh3.googleusercontent.com/v0eGB6fzMkxtkv1ZYJYXp-sqYi5W05GCb_FJT7Nca3DKLgJqruvsBPRqZWcvMjUwDkPAGVvPDBXRP3ZXqV0bcFOXSrpVKV6QIvudSwKvuh4rJllNHPEZq4plqafIURWDROiF1fms"/>
+            <wp:cNvGraphicFramePr>
+              <a:graphicFrameLocks xmlns:a="http://schemas.openxmlformats.org/drawingml/2006/main" noChangeAspect="1"/>
+            </wp:cNvGraphicFramePr>
+            <a:graphic xmlns:a="http://schemas.openxmlformats.org/drawingml/2006/main">
+              <a:graphicData uri="http://schemas.openxmlformats.org/drawingml/2006/picture">
+                <pic:pic xmlns:pic="http://schemas.openxmlformats.org/drawingml/2006/picture">
+                  <pic:nvPicPr>
+                    <pic:cNvPr id="0" name="Picture 13" descr="https://lh3.googleusercontent.com/v0eGB6fzMkxtkv1ZYJYXp-sqYi5W05GCb_FJT7Nca3DKLgJqruvsBPRqZWcvMjUwDkPAGVvPDBXRP3ZXqV0bcFOXSrpVKV6QIvudSwKvuh4rJllNHPEZq4plqafIURWDROiF1fms"/>
+                    <pic:cNvPicPr>
+                      <a:picLocks noChangeAspect="1" noChangeArrowheads="1"/>
+                    </pic:cNvPicPr>
+                  </pic:nvPicPr>
+                  <pic:blipFill rotWithShape="1">
+                    <a:blip r:embed="rId48">
+                      <a:extLst>
+                        <a:ext uri="{28A0092B-C50C-407E-A947-70E740481C1C}">
+                          <a14:useLocalDpi xmlns:a14="http://schemas.microsoft.com/office/drawing/2010/main" val="0"/>
+                        </a:ext>
+                      </a:extLst>
+                    </a:blip>
+                    <a:srcRect t="31243" r="63582"/>
+                    <a:stretch/>
+                  </pic:blipFill>
+                  <pic:spPr bwMode="auto">
+                    <a:xfrm>
+                      <a:off x="0" y="0"/>
+                      <a:ext cx="3048333" cy="2815630"/>
+                    </a:xfrm>
+                    <a:prstGeom prst="rect">
+                      <a:avLst/>
+                    </a:prstGeom>
+                    <a:noFill/>
+                    <a:ln>
+                      <a:noFill/>
+                    </a:ln>
+                    <a:extLst>
+                      <a:ext uri="{53640926-AAD7-44D8-BBD7-CCE9431645EC}">
+                        <a14:shadowObscured xmlns:a14="http://schemas.microsoft.com/office/drawing/2010/main"/>
+                      </a:ext>
+                    </a:extLst>
+                  </pic:spPr>
+                </pic:pic>
+              </a:graphicData>
+            </a:graphic>
+          </wp:inline>
+        </w:drawing>
+      </w:r>
+    </w:p>
+    <w:p>
+      <w:r>
+        <w:rPr>
+          <w:b/>
+          <w:bCs/>
+          <w:noProof/>
+          <w:color w:val="000000"/>
+          <w:bdr w:val="none" w:sz="0" w:space="0" w:color="auto" w:frame="1"/>
+        </w:rPr>
+        <w:drawing>
+          <wp:inline distT="0" distB="0" distL="0" distR="0">
+            <wp:extent cx="3802380" cy="3322320"/>
+            <wp:effectExtent l="0" t="0" r="7620" b="0"/>
+            <wp:docPr id="40" name="Imagen 40" descr="https://lh5.googleusercontent.com/L4N73Q3IDxX517HFzBVDqoHxCENjtpot7f1z0MXKllD-ZtyAKAJw5tVNZbllW7NQrcncEMf6-J3vYzDDFskQiVGXdIU9pfWmnrMDrREWQ2AcTdvSSaTgknroz1ubKc-YRiXvUZMB"/>
+            <wp:cNvGraphicFramePr>
+              <a:graphicFrameLocks xmlns:a="http://schemas.openxmlformats.org/drawingml/2006/main" noChangeAspect="1"/>
+            </wp:cNvGraphicFramePr>
+            <a:graphic xmlns:a="http://schemas.openxmlformats.org/drawingml/2006/main">
+              <a:graphicData uri="http://schemas.openxmlformats.org/drawingml/2006/picture">
+                <pic:pic xmlns:pic="http://schemas.openxmlformats.org/drawingml/2006/picture">
+                  <pic:nvPicPr>
+                    <pic:cNvPr id="0" name="Picture 15" descr="https://lh5.googleusercontent.com/L4N73Q3IDxX517HFzBVDqoHxCENjtpot7f1z0MXKllD-ZtyAKAJw5tVNZbllW7NQrcncEMf6-J3vYzDDFskQiVGXdIU9pfWmnrMDrREWQ2AcTdvSSaTgknroz1ubKc-YRiXvUZMB"/>
+                    <pic:cNvPicPr>
+                      <a:picLocks noChangeAspect="1" noChangeArrowheads="1"/>
+                    </pic:cNvPicPr>
+                  </pic:nvPicPr>
+                  <pic:blipFill>
+                    <a:blip r:embed="rId49">
+                      <a:extLst>
+                        <a:ext uri="{28A0092B-C50C-407E-A947-70E740481C1C}">
+                          <a14:useLocalDpi xmlns:a14="http://schemas.microsoft.com/office/drawing/2010/main" val="0"/>
+                        </a:ext>
+                      </a:extLst>
+                    </a:blip>
+                    <a:srcRect/>
+                    <a:stretch>
+                      <a:fillRect/>
+                    </a:stretch>
+                  </pic:blipFill>
+                  <pic:spPr bwMode="auto">
+                    <a:xfrm>
+                      <a:off x="0" y="0"/>
+                      <a:ext cx="3802380" cy="3322320"/>
+                    </a:xfrm>
+                    <a:prstGeom prst="rect">
+                      <a:avLst/>
+                    </a:prstGeom>
+                    <a:noFill/>
+                    <a:ln>
+                      <a:noFill/>
+                    </a:ln>
+                  </pic:spPr>
+                </pic:pic>
+              </a:graphicData>
+            </a:graphic>
+          </wp:inline>
+        </w:drawing>
+      </w:r>
+    </w:p>
+    <w:p>
+      <w:pPr>
+        <w:spacing w:before="240" w:line="360" w:lineRule="auto"/>
+        <w:jc w:val="both"/>
+        <w:rPr>
+          <w:rFonts w:ascii="Times New Roman" w:eastAsia="Times New Roman" w:hAnsi="Times New Roman" w:cs="Times New Roman"/>
+          <w:sz w:val="24"/>
+          <w:szCs w:val="24"/>
+        </w:rPr>
+      </w:pPr>
+      <w:r>
+        <w:rPr>
+          <w:rFonts w:eastAsia="Times New Roman"/>
+          <w:color w:val="000000"/>
+          <w:sz w:val="24"/>
+          <w:szCs w:val="24"/>
+        </w:rPr>
+        <w:t>Cuando se completa un nivel se pasa  al siguiente automáticamente y si se pierde se repite por lo que no hay un paso que debe realizar el jugador. En cada nivel sale si deseas reiniciar un nivel a entrar a su puerta en el menú principal y si quieres cambiar la skin del jugador principal.</w:t>
+      </w:r>
+    </w:p>
+    <w:p>
+      <w:pPr>
+        <w:spacing w:before="240" w:line="360" w:lineRule="auto"/>
+        <w:rPr>
+          <w:rFonts w:eastAsia="Times New Roman"/>
+          <w:color w:val="000000"/>
+          <w:sz w:val="24"/>
+          <w:szCs w:val="24"/>
+        </w:rPr>
+      </w:pPr>
+    </w:p>
+    <w:p>
+      <w:pPr>
+        <w:spacing w:before="240" w:line="360" w:lineRule="auto"/>
+        <w:rPr>
+          <w:rFonts w:eastAsia="Times New Roman"/>
+          <w:color w:val="000000"/>
+          <w:sz w:val="24"/>
+          <w:szCs w:val="24"/>
+        </w:rPr>
+      </w:pPr>
+    </w:p>
+    <w:p>
+      <w:pPr>
+        <w:spacing w:before="240" w:line="360" w:lineRule="auto"/>
+        <w:rPr>
+          <w:rFonts w:eastAsia="Times New Roman"/>
+          <w:color w:val="000000"/>
+          <w:sz w:val="24"/>
+          <w:szCs w:val="24"/>
+        </w:rPr>
+      </w:pPr>
+    </w:p>
+    <w:p>
+      <w:pPr>
+        <w:spacing w:before="240" w:line="360" w:lineRule="auto"/>
+        <w:rPr>
+          <w:rFonts w:ascii="Times New Roman" w:eastAsia="Times New Roman" w:hAnsi="Times New Roman" w:cs="Times New Roman"/>
+          <w:sz w:val="24"/>
+          <w:szCs w:val="24"/>
+        </w:rPr>
+      </w:pPr>
+      <w:r>
+        <w:rPr>
+          <w:rFonts w:eastAsia="Times New Roman"/>
+          <w:color w:val="000000"/>
+          <w:sz w:val="24"/>
+          <w:szCs w:val="24"/>
+        </w:rPr>
+        <w:lastRenderedPageBreak/>
+        <w:t>Diagrama de Flujo:</w:t>
+      </w:r>
+    </w:p>
+    <w:p>
+      <w:r>
+        <w:rPr>
+          <w:b/>
+          <w:bCs/>
+          <w:noProof/>
+          <w:color w:val="000000"/>
+          <w:bdr w:val="none" w:sz="0" w:space="0" w:color="auto" w:frame="1"/>
+        </w:rPr>
+        <w:drawing>
+          <wp:inline distT="0" distB="0" distL="0" distR="0">
+            <wp:extent cx="4899660" cy="3695700"/>
+            <wp:effectExtent l="0" t="0" r="0" b="0"/>
+            <wp:docPr id="41" name="Imagen 41" descr="https://lh6.googleusercontent.com/IXiCBoGvgpexMPIIqDqktF1jOk88a1vLz6LEuSEnPD8-yzFlADKbRPi5On-2E1en9XreRETcPawDkNN7lqspLACevJ8OC1papXdHvdKo4wLn4wuduPuZNh3mLXp-b6t9_FNNK-ct"/>
+            <wp:cNvGraphicFramePr>
+              <a:graphicFrameLocks xmlns:a="http://schemas.openxmlformats.org/drawingml/2006/main" noChangeAspect="1"/>
+            </wp:cNvGraphicFramePr>
+            <a:graphic xmlns:a="http://schemas.openxmlformats.org/drawingml/2006/main">
+              <a:graphicData uri="http://schemas.openxmlformats.org/drawingml/2006/picture">
+                <pic:pic xmlns:pic="http://schemas.openxmlformats.org/drawingml/2006/picture">
+                  <pic:nvPicPr>
+                    <pic:cNvPr id="0" name="Picture 17" descr="https://lh6.googleusercontent.com/IXiCBoGvgpexMPIIqDqktF1jOk88a1vLz6LEuSEnPD8-yzFlADKbRPi5On-2E1en9XreRETcPawDkNN7lqspLACevJ8OC1papXdHvdKo4wLn4wuduPuZNh3mLXp-b6t9_FNNK-ct"/>
+                    <pic:cNvPicPr>
+                      <a:picLocks noChangeAspect="1" noChangeArrowheads="1"/>
+                    </pic:cNvPicPr>
+                  </pic:nvPicPr>
+                  <pic:blipFill>
+                    <a:blip r:embed="rId50">
+                      <a:extLst>
+                        <a:ext uri="{28A0092B-C50C-407E-A947-70E740481C1C}">
+                          <a14:useLocalDpi xmlns:a14="http://schemas.microsoft.com/office/drawing/2010/main" val="0"/>
+                        </a:ext>
+                      </a:extLst>
+                    </a:blip>
+                    <a:srcRect/>
+                    <a:stretch>
+                      <a:fillRect/>
+                    </a:stretch>
+                  </pic:blipFill>
+                  <pic:spPr bwMode="auto">
+                    <a:xfrm>
+                      <a:off x="0" y="0"/>
+                      <a:ext cx="4899660" cy="3695700"/>
+                    </a:xfrm>
+                    <a:prstGeom prst="rect">
+                      <a:avLst/>
+                    </a:prstGeom>
+                    <a:noFill/>
+                    <a:ln>
+                      <a:noFill/>
+                    </a:ln>
+                  </pic:spPr>
+                </pic:pic>
+              </a:graphicData>
+            </a:graphic>
+          </wp:inline>
+        </w:drawing>
+      </w:r>
+    </w:p>
+    <w:p>
+      <w:pPr>
+        <w:spacing w:before="240" w:line="360" w:lineRule="auto"/>
+        <w:jc w:val="both"/>
+        <w:rPr>
+          <w:rFonts w:ascii="Times New Roman" w:eastAsia="Times New Roman" w:hAnsi="Times New Roman" w:cs="Times New Roman"/>
+          <w:sz w:val="24"/>
+          <w:szCs w:val="24"/>
+        </w:rPr>
+      </w:pPr>
+      <w:r>
+        <w:rPr>
+          <w:rFonts w:eastAsia="Times New Roman"/>
+          <w:b/>
+          <w:bCs/>
+          <w:color w:val="000000"/>
+          <w:sz w:val="24"/>
+          <w:szCs w:val="24"/>
+        </w:rPr>
+        <w:t>2.3 Plataforma</w:t>
+      </w:r>
+    </w:p>
+    <w:p>
+      <w:pPr>
+        <w:spacing w:before="240" w:line="360" w:lineRule="auto"/>
+        <w:jc w:val="both"/>
+        <w:rPr>
+          <w:rFonts w:ascii="Times New Roman" w:eastAsia="Times New Roman" w:hAnsi="Times New Roman" w:cs="Times New Roman"/>
+          <w:sz w:val="24"/>
+          <w:szCs w:val="24"/>
+        </w:rPr>
+      </w:pPr>
+      <w:r>
+        <w:rPr>
+          <w:rFonts w:eastAsia="Times New Roman"/>
+          <w:color w:val="000000"/>
+          <w:sz w:val="24"/>
+          <w:szCs w:val="24"/>
+        </w:rPr>
+        <w:t>La plataforma en la que se está desarrollando el videojuego es PC, posiblemente además se incluirán controles para móvil.</w:t>
+      </w:r>
+    </w:p>
+    <w:p>
+      <w:pPr>
+        <w:spacing w:before="240" w:line="360" w:lineRule="auto"/>
+        <w:jc w:val="both"/>
+        <w:rPr>
+          <w:rFonts w:ascii="Times New Roman" w:eastAsia="Times New Roman" w:hAnsi="Times New Roman" w:cs="Times New Roman"/>
+          <w:sz w:val="24"/>
+          <w:szCs w:val="24"/>
+        </w:rPr>
+      </w:pPr>
+      <w:r>
+        <w:rPr>
+          <w:rFonts w:eastAsia="Times New Roman"/>
+          <w:b/>
+          <w:bCs/>
+          <w:color w:val="000000"/>
+          <w:sz w:val="24"/>
+          <w:szCs w:val="24"/>
+        </w:rPr>
+        <w:t>2.4 Género</w:t>
+      </w:r>
+    </w:p>
+    <w:p>
+      <w:pPr>
+        <w:spacing w:before="240" w:line="360" w:lineRule="auto"/>
+        <w:jc w:val="both"/>
+        <w:rPr>
+          <w:rFonts w:eastAsia="Times New Roman"/>
+          <w:color w:val="000000"/>
+          <w:sz w:val="24"/>
+          <w:szCs w:val="24"/>
+        </w:rPr>
+      </w:pPr>
+      <w:r>
+        <w:rPr>
+          <w:rFonts w:eastAsia="Times New Roman"/>
+          <w:color w:val="000000"/>
+          <w:sz w:val="24"/>
+          <w:szCs w:val="24"/>
+        </w:rPr>
+        <w:t>Plataformas. Es un juego considerado de este tipo debido a que el jugador debe recoger frutas por medio de saltos y plataformas que lo ayudarán a llegar a ciertos lugares en los distintos escenarios a los que se va presentando, superando obstáculos que le bajarán vida hasta morir incluyendo enemigos de todos tipos, ya sea enemigos que se mueven y que lanzan huevos.</w:t>
+      </w:r>
+    </w:p>
+    <w:p>
+      <w:pPr>
+        <w:spacing w:before="240" w:line="360" w:lineRule="auto"/>
+        <w:jc w:val="both"/>
+        <w:rPr>
+          <w:rFonts w:ascii="Times New Roman" w:eastAsia="Times New Roman" w:hAnsi="Times New Roman" w:cs="Times New Roman"/>
+          <w:sz w:val="24"/>
+          <w:szCs w:val="24"/>
+        </w:rPr>
+      </w:pPr>
+      <w:r>
+        <w:rPr>
+          <w:noProof/>
+          <w:color w:val="000000"/>
+          <w:bdr w:val="none" w:sz="0" w:space="0" w:color="auto" w:frame="1"/>
+        </w:rPr>
+        <w:drawing>
+          <wp:inline distT="0" distB="0" distL="0" distR="0">
+            <wp:extent cx="4411980" cy="1696915"/>
+            <wp:effectExtent l="0" t="0" r="7620" b="0"/>
+            <wp:docPr id="42" name="Imagen 42" descr="https://lh6.googleusercontent.com/EQbKOywTqjSw2i0HMqfxytT4hz0m9YMHkJKC4n23pMUNBN5PzDwng6x-Jn5BGnWVH5WXp8XszuXw7OpY7So0iJND3BSGfTNm8rP8qEu3fpid-rzqLGWD7ySmdLyuACd6OonAklCA"/>
+            <wp:cNvGraphicFramePr>
+              <a:graphicFrameLocks xmlns:a="http://schemas.openxmlformats.org/drawingml/2006/main" noChangeAspect="1"/>
+            </wp:cNvGraphicFramePr>
+            <a:graphic xmlns:a="http://schemas.openxmlformats.org/drawingml/2006/main">
+              <a:graphicData uri="http://schemas.openxmlformats.org/drawingml/2006/picture">
+                <pic:pic xmlns:pic="http://schemas.openxmlformats.org/drawingml/2006/picture">
+                  <pic:nvPicPr>
+                    <pic:cNvPr id="0" name="Picture 19" descr="https://lh6.googleusercontent.com/EQbKOywTqjSw2i0HMqfxytT4hz0m9YMHkJKC4n23pMUNBN5PzDwng6x-Jn5BGnWVH5WXp8XszuXw7OpY7So0iJND3BSGfTNm8rP8qEu3fpid-rzqLGWD7ySmdLyuACd6OonAklCA"/>
+                    <pic:cNvPicPr>
+                      <a:picLocks noChangeAspect="1" noChangeArrowheads="1"/>
+                    </pic:cNvPicPr>
+                  </pic:nvPicPr>
+                  <pic:blipFill>
+                    <a:blip r:embed="rId51">
+                      <a:extLst>
+                        <a:ext uri="{28A0092B-C50C-407E-A947-70E740481C1C}">
+                          <a14:useLocalDpi xmlns:a14="http://schemas.microsoft.com/office/drawing/2010/main" val="0"/>
+                        </a:ext>
+                      </a:extLst>
+                    </a:blip>
+                    <a:srcRect/>
+                    <a:stretch>
+                      <a:fillRect/>
+                    </a:stretch>
+                  </pic:blipFill>
+                  <pic:spPr bwMode="auto">
+                    <a:xfrm>
+                      <a:off x="0" y="0"/>
+                      <a:ext cx="4419100" cy="1699653"/>
+                    </a:xfrm>
+                    <a:prstGeom prst="rect">
+                      <a:avLst/>
+                    </a:prstGeom>
+                    <a:noFill/>
+                    <a:ln>
+                      <a:noFill/>
+                    </a:ln>
+                  </pic:spPr>
+                </pic:pic>
+              </a:graphicData>
+            </a:graphic>
+          </wp:inline>
+        </w:drawing>
+      </w:r>
+    </w:p>
+    <w:p>
+      <w:pPr>
+        <w:spacing w:before="240" w:line="240" w:lineRule="auto"/>
+        <w:jc w:val="both"/>
+        <w:rPr>
+          <w:rFonts w:ascii="Times New Roman" w:eastAsia="Times New Roman" w:hAnsi="Times New Roman" w:cs="Times New Roman"/>
+          <w:sz w:val="24"/>
+          <w:szCs w:val="24"/>
+        </w:rPr>
+      </w:pPr>
+      <w:r>
+        <w:rPr>
+          <w:rFonts w:eastAsia="Times New Roman"/>
+          <w:b/>
+          <w:bCs/>
+          <w:color w:val="000000"/>
+          <w:sz w:val="24"/>
+          <w:szCs w:val="24"/>
+        </w:rPr>
+        <w:lastRenderedPageBreak/>
+        <w:t>2.5 Clasificación</w:t>
+      </w:r>
+    </w:p>
+    <w:p>
+      <w:pPr>
+        <w:spacing w:before="240" w:line="240" w:lineRule="auto"/>
+        <w:jc w:val="both"/>
+        <w:rPr>
+          <w:rFonts w:ascii="Times New Roman" w:eastAsia="Times New Roman" w:hAnsi="Times New Roman" w:cs="Times New Roman"/>
+          <w:sz w:val="24"/>
+          <w:szCs w:val="24"/>
+        </w:rPr>
+      </w:pPr>
+      <w:r>
+        <w:rPr>
+          <w:rFonts w:eastAsia="Times New Roman"/>
+          <w:color w:val="000000"/>
+          <w:sz w:val="24"/>
+          <w:szCs w:val="24"/>
+        </w:rPr>
+        <w:t>La clasificación es E según la ESRB. Apto para todas las edades, no posee violencia y posee personajes tipo caricatura.</w:t>
+      </w:r>
+    </w:p>
+    <w:p>
+      <w:pPr>
+        <w:spacing w:before="240" w:line="240" w:lineRule="auto"/>
+        <w:jc w:val="both"/>
+        <w:rPr>
+          <w:rFonts w:ascii="Times New Roman" w:eastAsia="Times New Roman" w:hAnsi="Times New Roman" w:cs="Times New Roman"/>
+          <w:sz w:val="24"/>
+          <w:szCs w:val="24"/>
+        </w:rPr>
+      </w:pPr>
+      <w:r>
+        <w:rPr>
+          <w:rFonts w:eastAsia="Times New Roman"/>
+          <w:b/>
+          <w:bCs/>
+          <w:color w:val="000000"/>
+          <w:sz w:val="24"/>
+          <w:szCs w:val="24"/>
+        </w:rPr>
+        <w:t>2.6 Tipo de Animación</w:t>
+      </w:r>
+    </w:p>
+    <w:p>
+      <w:pPr>
+        <w:spacing w:before="240" w:line="240" w:lineRule="auto"/>
+        <w:jc w:val="both"/>
+        <w:rPr>
+          <w:rFonts w:ascii="Times New Roman" w:eastAsia="Times New Roman" w:hAnsi="Times New Roman" w:cs="Times New Roman"/>
+          <w:sz w:val="24"/>
+          <w:szCs w:val="24"/>
+        </w:rPr>
+      </w:pPr>
+      <w:r>
+        <w:rPr>
+          <w:rFonts w:eastAsia="Times New Roman"/>
+          <w:color w:val="000000"/>
+          <w:sz w:val="24"/>
+          <w:szCs w:val="24"/>
+        </w:rPr>
+        <w:t>Animación Bidimensional 2D por Computadora.</w:t>
+      </w:r>
+    </w:p>
+    <w:p>
+      <w:pPr>
+        <w:spacing w:before="240" w:line="240" w:lineRule="auto"/>
+        <w:jc w:val="both"/>
+        <w:rPr>
+          <w:rFonts w:ascii="Times New Roman" w:eastAsia="Times New Roman" w:hAnsi="Times New Roman" w:cs="Times New Roman"/>
+          <w:sz w:val="24"/>
+          <w:szCs w:val="24"/>
+        </w:rPr>
+      </w:pPr>
+      <w:r>
+        <w:rPr>
+          <w:rFonts w:eastAsia="Times New Roman"/>
+          <w:b/>
+          <w:bCs/>
+          <w:color w:val="000000"/>
+          <w:sz w:val="24"/>
+          <w:szCs w:val="24"/>
+        </w:rPr>
+        <w:t>2.7 Equipo de Trabajo</w:t>
+      </w:r>
+    </w:p>
+    <w:p>
+      <w:pPr>
+        <w:spacing w:before="240" w:line="240" w:lineRule="auto"/>
+        <w:jc w:val="both"/>
+        <w:rPr>
+          <w:rFonts w:ascii="Times New Roman" w:eastAsia="Times New Roman" w:hAnsi="Times New Roman" w:cs="Times New Roman"/>
+          <w:sz w:val="24"/>
+          <w:szCs w:val="24"/>
+        </w:rPr>
+      </w:pPr>
+      <w:r>
+        <w:rPr>
+          <w:rFonts w:eastAsia="Times New Roman"/>
+          <w:b/>
+          <w:bCs/>
+          <w:color w:val="000000"/>
+          <w:sz w:val="24"/>
+          <w:szCs w:val="24"/>
+        </w:rPr>
+        <w:t>Ingenieros de audio:</w:t>
+      </w:r>
+      <w:proofErr w:type="gramStart"/>
+      <w:r>
+        <w:rPr>
+          <w:rFonts w:eastAsia="Times New Roman"/>
+          <w:b/>
+          <w:bCs/>
+          <w:color w:val="000000"/>
+          <w:sz w:val="24"/>
+          <w:szCs w:val="24"/>
+        </w:rPr>
+        <w:t xml:space="preserve">  </w:t>
+      </w:r>
+      <w:r>
+        <w:rPr>
+          <w:rFonts w:eastAsia="Times New Roman"/>
+          <w:color w:val="000000"/>
+          <w:sz w:val="24"/>
+          <w:szCs w:val="24"/>
+          <w:u w:val="single"/>
+        </w:rPr>
+        <w:t>José</w:t>
+      </w:r>
+      <w:proofErr w:type="gramEnd"/>
+      <w:r>
+        <w:rPr>
+          <w:rFonts w:eastAsia="Times New Roman"/>
+          <w:color w:val="000000"/>
+          <w:sz w:val="24"/>
+          <w:szCs w:val="24"/>
+          <w:u w:val="single"/>
+        </w:rPr>
+        <w:t xml:space="preserve"> </w:t>
+      </w:r>
+      <w:proofErr w:type="spellStart"/>
+      <w:r>
+        <w:rPr>
+          <w:rFonts w:eastAsia="Times New Roman"/>
+          <w:color w:val="000000"/>
+          <w:sz w:val="24"/>
+          <w:szCs w:val="24"/>
+          <w:u w:val="single"/>
+        </w:rPr>
+        <w:t>Enmanuel</w:t>
+      </w:r>
+      <w:proofErr w:type="spellEnd"/>
+      <w:r>
+        <w:rPr>
+          <w:rFonts w:eastAsia="Times New Roman"/>
+          <w:color w:val="000000"/>
+          <w:sz w:val="24"/>
+          <w:szCs w:val="24"/>
+          <w:u w:val="single"/>
+        </w:rPr>
+        <w:t xml:space="preserve"> Estrella</w:t>
+      </w:r>
+      <w:r>
+        <w:rPr>
+          <w:rFonts w:eastAsia="Times New Roman"/>
+          <w:b/>
+          <w:bCs/>
+          <w:color w:val="000000"/>
+          <w:sz w:val="24"/>
+          <w:szCs w:val="24"/>
+          <w:u w:val="single"/>
+        </w:rPr>
+        <w:t xml:space="preserve"> </w:t>
+      </w:r>
+      <w:r>
+        <w:rPr>
+          <w:rFonts w:eastAsia="Times New Roman"/>
+          <w:b/>
+          <w:bCs/>
+          <w:color w:val="000000"/>
+          <w:sz w:val="24"/>
+          <w:szCs w:val="24"/>
+        </w:rPr>
+        <w:t> </w:t>
+      </w:r>
+    </w:p>
+    <w:p>
+      <w:pPr>
+        <w:spacing w:before="240" w:line="240" w:lineRule="auto"/>
+        <w:jc w:val="both"/>
+        <w:rPr>
+          <w:rFonts w:ascii="Times New Roman" w:eastAsia="Times New Roman" w:hAnsi="Times New Roman" w:cs="Times New Roman"/>
+          <w:sz w:val="24"/>
+          <w:szCs w:val="24"/>
+        </w:rPr>
+      </w:pPr>
+      <w:r>
+        <w:rPr>
+          <w:rFonts w:eastAsia="Times New Roman"/>
+          <w:b/>
+          <w:bCs/>
+          <w:color w:val="000000"/>
+          <w:sz w:val="24"/>
+          <w:szCs w:val="24"/>
+        </w:rPr>
+        <w:t>Diseñadores:</w:t>
+      </w:r>
+      <w:proofErr w:type="gramStart"/>
+      <w:r>
+        <w:rPr>
+          <w:rFonts w:eastAsia="Times New Roman"/>
+          <w:b/>
+          <w:bCs/>
+          <w:color w:val="000000"/>
+          <w:sz w:val="24"/>
+          <w:szCs w:val="24"/>
+        </w:rPr>
+        <w:t xml:space="preserve">  </w:t>
+      </w:r>
+      <w:r>
+        <w:rPr>
+          <w:rFonts w:eastAsia="Times New Roman"/>
+          <w:color w:val="000000"/>
+          <w:sz w:val="24"/>
+          <w:szCs w:val="24"/>
+          <w:u w:val="single"/>
+        </w:rPr>
+        <w:t>Jesús</w:t>
+      </w:r>
+      <w:proofErr w:type="gramEnd"/>
+      <w:r>
+        <w:rPr>
+          <w:rFonts w:eastAsia="Times New Roman"/>
+          <w:color w:val="000000"/>
+          <w:sz w:val="24"/>
+          <w:szCs w:val="24"/>
+          <w:u w:val="single"/>
+        </w:rPr>
+        <w:t xml:space="preserve"> Daniel Cirineo Jáquez y José </w:t>
+      </w:r>
+      <w:proofErr w:type="spellStart"/>
+      <w:r>
+        <w:rPr>
+          <w:rFonts w:eastAsia="Times New Roman"/>
+          <w:color w:val="000000"/>
+          <w:sz w:val="24"/>
+          <w:szCs w:val="24"/>
+          <w:u w:val="single"/>
+        </w:rPr>
+        <w:t>Enmanuel</w:t>
+      </w:r>
+      <w:proofErr w:type="spellEnd"/>
+      <w:r>
+        <w:rPr>
+          <w:rFonts w:eastAsia="Times New Roman"/>
+          <w:color w:val="000000"/>
+          <w:sz w:val="24"/>
+          <w:szCs w:val="24"/>
+          <w:u w:val="single"/>
+        </w:rPr>
+        <w:t xml:space="preserve"> Estrella</w:t>
+      </w:r>
+      <w:r>
+        <w:rPr>
+          <w:rFonts w:eastAsia="Times New Roman"/>
+          <w:b/>
+          <w:bCs/>
+          <w:color w:val="000000"/>
+          <w:sz w:val="24"/>
+          <w:szCs w:val="24"/>
+          <w:u w:val="single"/>
+        </w:rPr>
+        <w:t> </w:t>
+      </w:r>
+    </w:p>
+    <w:p>
+      <w:pPr>
+        <w:spacing w:before="240" w:line="240" w:lineRule="auto"/>
+        <w:jc w:val="both"/>
+        <w:rPr>
+          <w:rFonts w:ascii="Times New Roman" w:eastAsia="Times New Roman" w:hAnsi="Times New Roman" w:cs="Times New Roman"/>
+          <w:sz w:val="24"/>
+          <w:szCs w:val="24"/>
+        </w:rPr>
+      </w:pPr>
+      <w:r>
+        <w:rPr>
+          <w:rFonts w:eastAsia="Times New Roman"/>
+          <w:b/>
+          <w:bCs/>
+          <w:color w:val="000000"/>
+          <w:sz w:val="24"/>
+          <w:szCs w:val="24"/>
+        </w:rPr>
+        <w:t>Ilustradores:</w:t>
+      </w:r>
+      <w:proofErr w:type="gramStart"/>
+      <w:r>
+        <w:rPr>
+          <w:rFonts w:eastAsia="Times New Roman"/>
+          <w:b/>
+          <w:bCs/>
+          <w:color w:val="000000"/>
+          <w:sz w:val="24"/>
+          <w:szCs w:val="24"/>
+        </w:rPr>
+        <w:t xml:space="preserve">  </w:t>
+      </w:r>
+      <w:r>
+        <w:rPr>
+          <w:rFonts w:eastAsia="Times New Roman"/>
+          <w:color w:val="000000"/>
+          <w:sz w:val="24"/>
+          <w:szCs w:val="24"/>
+          <w:u w:val="single"/>
+        </w:rPr>
+        <w:t>Jesús</w:t>
+      </w:r>
+      <w:proofErr w:type="gramEnd"/>
+      <w:r>
+        <w:rPr>
+          <w:rFonts w:eastAsia="Times New Roman"/>
+          <w:color w:val="000000"/>
+          <w:sz w:val="24"/>
+          <w:szCs w:val="24"/>
+          <w:u w:val="single"/>
+        </w:rPr>
+        <w:t xml:space="preserve"> Daniel Cirineo Jáquez</w:t>
+      </w:r>
+    </w:p>
+    <w:p>
+      <w:pPr>
+        <w:spacing w:before="240" w:line="240" w:lineRule="auto"/>
+        <w:jc w:val="both"/>
+        <w:rPr>
+          <w:rFonts w:ascii="Times New Roman" w:eastAsia="Times New Roman" w:hAnsi="Times New Roman" w:cs="Times New Roman"/>
+          <w:sz w:val="24"/>
+          <w:szCs w:val="24"/>
+        </w:rPr>
+      </w:pPr>
+      <w:r>
+        <w:rPr>
+          <w:rFonts w:eastAsia="Times New Roman"/>
+          <w:b/>
+          <w:bCs/>
+          <w:color w:val="000000"/>
+          <w:sz w:val="24"/>
+          <w:szCs w:val="24"/>
+        </w:rPr>
+        <w:t xml:space="preserve">Programadores: </w:t>
+      </w:r>
+      <w:r>
+        <w:rPr>
+          <w:rFonts w:eastAsia="Times New Roman"/>
+          <w:color w:val="000000"/>
+          <w:sz w:val="24"/>
+          <w:szCs w:val="24"/>
+          <w:u w:val="single"/>
+        </w:rPr>
+        <w:t>Jesús Daniel Cirineo Jáquez </w:t>
+      </w:r>
+    </w:p>
+    <w:p>
+      <w:pPr>
+        <w:spacing w:before="240" w:line="240" w:lineRule="auto"/>
+        <w:jc w:val="both"/>
+        <w:rPr>
+          <w:rFonts w:ascii="Times New Roman" w:eastAsia="Times New Roman" w:hAnsi="Times New Roman" w:cs="Times New Roman"/>
+          <w:sz w:val="24"/>
+          <w:szCs w:val="24"/>
+        </w:rPr>
+      </w:pPr>
+      <w:r>
+        <w:rPr>
+          <w:rFonts w:eastAsia="Times New Roman"/>
+          <w:b/>
+          <w:bCs/>
+          <w:color w:val="000000"/>
+          <w:sz w:val="24"/>
+          <w:szCs w:val="24"/>
+        </w:rPr>
+        <w:t> Animadores:</w:t>
+      </w:r>
+      <w:proofErr w:type="gramStart"/>
+      <w:r>
+        <w:rPr>
+          <w:rFonts w:eastAsia="Times New Roman"/>
+          <w:b/>
+          <w:bCs/>
+          <w:color w:val="000000"/>
+          <w:sz w:val="24"/>
+          <w:szCs w:val="24"/>
+        </w:rPr>
+        <w:t xml:space="preserve">  </w:t>
+      </w:r>
+      <w:r>
+        <w:rPr>
+          <w:rFonts w:eastAsia="Times New Roman"/>
+          <w:color w:val="000000"/>
+          <w:sz w:val="24"/>
+          <w:szCs w:val="24"/>
+          <w:u w:val="single"/>
+        </w:rPr>
+        <w:t>José</w:t>
+      </w:r>
+      <w:proofErr w:type="gramEnd"/>
+      <w:r>
+        <w:rPr>
+          <w:rFonts w:eastAsia="Times New Roman"/>
+          <w:color w:val="000000"/>
+          <w:sz w:val="24"/>
+          <w:szCs w:val="24"/>
+          <w:u w:val="single"/>
+        </w:rPr>
+        <w:t xml:space="preserve"> </w:t>
+      </w:r>
+      <w:proofErr w:type="spellStart"/>
+      <w:r>
+        <w:rPr>
+          <w:rFonts w:eastAsia="Times New Roman"/>
+          <w:color w:val="000000"/>
+          <w:sz w:val="24"/>
+          <w:szCs w:val="24"/>
+          <w:u w:val="single"/>
+        </w:rPr>
+        <w:t>Enmanuel</w:t>
+      </w:r>
+      <w:proofErr w:type="spellEnd"/>
+      <w:r>
+        <w:rPr>
+          <w:rFonts w:eastAsia="Times New Roman"/>
+          <w:color w:val="000000"/>
+          <w:sz w:val="24"/>
+          <w:szCs w:val="24"/>
+          <w:u w:val="single"/>
+        </w:rPr>
+        <w:t xml:space="preserve"> Estrella</w:t>
+      </w:r>
+    </w:p>
+    <w:p>
+      <w:pPr>
+        <w:spacing w:before="240" w:line="240" w:lineRule="auto"/>
+        <w:jc w:val="both"/>
+        <w:rPr>
+          <w:rFonts w:ascii="Times New Roman" w:eastAsia="Times New Roman" w:hAnsi="Times New Roman" w:cs="Times New Roman"/>
+          <w:sz w:val="24"/>
+          <w:szCs w:val="24"/>
+        </w:rPr>
+      </w:pPr>
+      <w:r>
+        <w:rPr>
+          <w:rFonts w:eastAsia="Times New Roman"/>
+          <w:b/>
+          <w:bCs/>
+          <w:color w:val="000000"/>
+          <w:sz w:val="24"/>
+          <w:szCs w:val="24"/>
+        </w:rPr>
+        <w:t>Marketing:</w:t>
+      </w:r>
+      <w:r>
+        <w:rPr>
+          <w:rFonts w:eastAsia="Times New Roman"/>
+          <w:color w:val="000000"/>
+          <w:sz w:val="24"/>
+          <w:szCs w:val="24"/>
+          <w:u w:val="single"/>
+        </w:rPr>
+        <w:t xml:space="preserve"> Jesús Cirineo y José </w:t>
+      </w:r>
+      <w:proofErr w:type="spellStart"/>
+      <w:r>
+        <w:rPr>
+          <w:rFonts w:eastAsia="Times New Roman"/>
+          <w:color w:val="000000"/>
+          <w:sz w:val="24"/>
+          <w:szCs w:val="24"/>
+          <w:u w:val="single"/>
+        </w:rPr>
+        <w:t>Enmanuel</w:t>
+      </w:r>
+      <w:proofErr w:type="spellEnd"/>
+      <w:r>
+        <w:rPr>
+          <w:rFonts w:eastAsia="Times New Roman"/>
+          <w:color w:val="000000"/>
+          <w:sz w:val="24"/>
+          <w:szCs w:val="24"/>
+          <w:u w:val="single"/>
+        </w:rPr>
+        <w:t xml:space="preserve"> Estrella.</w:t>
+      </w:r>
+    </w:p>
+    <w:p>
+      <w:pPr>
+        <w:spacing w:before="240" w:line="360" w:lineRule="auto"/>
+        <w:jc w:val="both"/>
+        <w:rPr>
+          <w:rFonts w:ascii="Times New Roman" w:eastAsia="Times New Roman" w:hAnsi="Times New Roman" w:cs="Times New Roman"/>
           <w:sz w:val="24"/>
           <w:szCs w:val="24"/>
         </w:rPr>
@@ -4296,9 +6671,307 @@
     </w:lvl>
   </w:abstractNum>
   <w:abstractNum w:abstractNumId="4" w15:restartNumberingAfterBreak="0">
+    <w:nsid w:val="4E653D27"/>
+    <w:multiLevelType w:val="multilevel"/>
+    <w:tmpl w:val="9488C61E"/>
+    <w:lvl w:ilvl="0">
+      <w:start w:val="1"/>
+      <w:numFmt w:val="bullet"/>
+      <w:lvlText w:val=""/>
+      <w:lvlJc w:val="left"/>
+      <w:pPr>
+        <w:tabs>
+          <w:tab w:val="num" w:pos="720"/>
+        </w:tabs>
+        <w:ind w:left="720" w:hanging="360"/>
+      </w:pPr>
+      <w:rPr>
+        <w:rFonts w:ascii="Symbol" w:hAnsi="Symbol" w:hint="default"/>
+        <w:sz w:val="20"/>
+      </w:rPr>
+    </w:lvl>
+    <w:lvl w:ilvl="1" w:tentative="1">
+      <w:start w:val="1"/>
+      <w:numFmt w:val="bullet"/>
+      <w:lvlText w:val="o"/>
+      <w:lvlJc w:val="left"/>
+      <w:pPr>
+        <w:tabs>
+          <w:tab w:val="num" w:pos="1440"/>
+        </w:tabs>
+        <w:ind w:left="1440" w:hanging="360"/>
+      </w:pPr>
+      <w:rPr>
+        <w:rFonts w:ascii="Courier New" w:hAnsi="Courier New" w:hint="default"/>
+        <w:sz w:val="20"/>
+      </w:rPr>
+    </w:lvl>
+    <w:lvl w:ilvl="2" w:tentative="1">
+      <w:start w:val="1"/>
+      <w:numFmt w:val="bullet"/>
+      <w:lvlText w:val=""/>
+      <w:lvlJc w:val="left"/>
+      <w:pPr>
+        <w:tabs>
+          <w:tab w:val="num" w:pos="2160"/>
+        </w:tabs>
+        <w:ind w:left="2160" w:hanging="360"/>
+      </w:pPr>
+      <w:rPr>
+        <w:rFonts w:ascii="Wingdings" w:hAnsi="Wingdings" w:hint="default"/>
+        <w:sz w:val="20"/>
+      </w:rPr>
+    </w:lvl>
+    <w:lvl w:ilvl="3" w:tentative="1">
+      <w:start w:val="1"/>
+      <w:numFmt w:val="bullet"/>
+      <w:lvlText w:val=""/>
+      <w:lvlJc w:val="left"/>
+      <w:pPr>
+        <w:tabs>
+          <w:tab w:val="num" w:pos="2880"/>
+        </w:tabs>
+        <w:ind w:left="2880" w:hanging="360"/>
+      </w:pPr>
+      <w:rPr>
+        <w:rFonts w:ascii="Wingdings" w:hAnsi="Wingdings" w:hint="default"/>
+        <w:sz w:val="20"/>
+      </w:rPr>
+    </w:lvl>
+    <w:lvl w:ilvl="4" w:tentative="1">
+      <w:start w:val="1"/>
+      <w:numFmt w:val="bullet"/>
+      <w:lvlText w:val=""/>
+      <w:lvlJc w:val="left"/>
+      <w:pPr>
+        <w:tabs>
+          <w:tab w:val="num" w:pos="3600"/>
+        </w:tabs>
+        <w:ind w:left="3600" w:hanging="360"/>
+      </w:pPr>
+      <w:rPr>
+        <w:rFonts w:ascii="Wingdings" w:hAnsi="Wingdings" w:hint="default"/>
+        <w:sz w:val="20"/>
+      </w:rPr>
+    </w:lvl>
+    <w:lvl w:ilvl="5" w:tentative="1">
+      <w:start w:val="1"/>
+      <w:numFmt w:val="bullet"/>
+      <w:lvlText w:val=""/>
+      <w:lvlJc w:val="left"/>
+      <w:pPr>
+        <w:tabs>
+          <w:tab w:val="num" w:pos="4320"/>
+        </w:tabs>
+        <w:ind w:left="4320" w:hanging="360"/>
+      </w:pPr>
+      <w:rPr>
+        <w:rFonts w:ascii="Wingdings" w:hAnsi="Wingdings" w:hint="default"/>
+        <w:sz w:val="20"/>
+      </w:rPr>
+    </w:lvl>
+    <w:lvl w:ilvl="6" w:tentative="1">
+      <w:start w:val="1"/>
+      <w:numFmt w:val="bullet"/>
+      <w:lvlText w:val=""/>
+      <w:lvlJc w:val="left"/>
+      <w:pPr>
+        <w:tabs>
+          <w:tab w:val="num" w:pos="5040"/>
+        </w:tabs>
+        <w:ind w:left="5040" w:hanging="360"/>
+      </w:pPr>
+      <w:rPr>
+        <w:rFonts w:ascii="Wingdings" w:hAnsi="Wingdings" w:hint="default"/>
+        <w:sz w:val="20"/>
+      </w:rPr>
+    </w:lvl>
+    <w:lvl w:ilvl="7" w:tentative="1">
+      <w:start w:val="1"/>
+      <w:numFmt w:val="bullet"/>
+      <w:lvlText w:val=""/>
+      <w:lvlJc w:val="left"/>
+      <w:pPr>
+        <w:tabs>
+          <w:tab w:val="num" w:pos="5760"/>
+        </w:tabs>
+        <w:ind w:left="5760" w:hanging="360"/>
+      </w:pPr>
+      <w:rPr>
+        <w:rFonts w:ascii="Wingdings" w:hAnsi="Wingdings" w:hint="default"/>
+        <w:sz w:val="20"/>
+      </w:rPr>
+    </w:lvl>
+    <w:lvl w:ilvl="8" w:tentative="1">
+      <w:start w:val="1"/>
+      <w:numFmt w:val="bullet"/>
+      <w:lvlText w:val=""/>
+      <w:lvlJc w:val="left"/>
+      <w:pPr>
+        <w:tabs>
+          <w:tab w:val="num" w:pos="6480"/>
+        </w:tabs>
+        <w:ind w:left="6480" w:hanging="360"/>
+      </w:pPr>
+      <w:rPr>
+        <w:rFonts w:ascii="Wingdings" w:hAnsi="Wingdings" w:hint="default"/>
+        <w:sz w:val="20"/>
+      </w:rPr>
+    </w:lvl>
+  </w:abstractNum>
+  <w:abstractNum w:abstractNumId="5" w15:restartNumberingAfterBreak="0">
     <w:nsid w:val="5C1F53E2"/>
     <w:multiLevelType w:val="multilevel"/>
     <w:tmpl w:val="BAD89B74"/>
+    <w:lvl w:ilvl="0">
+      <w:start w:val="1"/>
+      <w:numFmt w:val="bullet"/>
+      <w:lvlText w:val=""/>
+      <w:lvlJc w:val="left"/>
+      <w:pPr>
+        <w:tabs>
+          <w:tab w:val="num" w:pos="720"/>
+        </w:tabs>
+        <w:ind w:left="720" w:hanging="360"/>
+      </w:pPr>
+      <w:rPr>
+        <w:rFonts w:ascii="Symbol" w:hAnsi="Symbol" w:hint="default"/>
+        <w:sz w:val="20"/>
+      </w:rPr>
+    </w:lvl>
+    <w:lvl w:ilvl="1" w:tentative="1">
+      <w:start w:val="1"/>
+      <w:numFmt w:val="bullet"/>
+      <w:lvlText w:val="o"/>
+      <w:lvlJc w:val="left"/>
+      <w:pPr>
+        <w:tabs>
+          <w:tab w:val="num" w:pos="1440"/>
+        </w:tabs>
+        <w:ind w:left="1440" w:hanging="360"/>
+      </w:pPr>
+      <w:rPr>
+        <w:rFonts w:ascii="Courier New" w:hAnsi="Courier New" w:hint="default"/>
+        <w:sz w:val="20"/>
+      </w:rPr>
+    </w:lvl>
+    <w:lvl w:ilvl="2" w:tentative="1">
+      <w:start w:val="1"/>
+      <w:numFmt w:val="bullet"/>
+      <w:lvlText w:val=""/>
+      <w:lvlJc w:val="left"/>
+      <w:pPr>
+        <w:tabs>
+          <w:tab w:val="num" w:pos="2160"/>
+        </w:tabs>
+        <w:ind w:left="2160" w:hanging="360"/>
+      </w:pPr>
+      <w:rPr>
+        <w:rFonts w:ascii="Wingdings" w:hAnsi="Wingdings" w:hint="default"/>
+        <w:sz w:val="20"/>
+      </w:rPr>
+    </w:lvl>
+    <w:lvl w:ilvl="3" w:tentative="1">
+      <w:start w:val="1"/>
+      <w:numFmt w:val="bullet"/>
+      <w:lvlText w:val=""/>
+      <w:lvlJc w:val="left"/>
+      <w:pPr>
+        <w:tabs>
+          <w:tab w:val="num" w:pos="2880"/>
+        </w:tabs>
+        <w:ind w:left="2880" w:hanging="360"/>
+      </w:pPr>
+      <w:rPr>
+        <w:rFonts w:ascii="Wingdings" w:hAnsi="Wingdings" w:hint="default"/>
+        <w:sz w:val="20"/>
+      </w:rPr>
+    </w:lvl>
+    <w:lvl w:ilvl="4" w:tentative="1">
+      <w:start w:val="1"/>
+      <w:numFmt w:val="bullet"/>
+      <w:lvlText w:val=""/>
+      <w:lvlJc w:val="left"/>
+      <w:pPr>
+        <w:tabs>
+          <w:tab w:val="num" w:pos="3600"/>
+        </w:tabs>
+        <w:ind w:left="3600" w:hanging="360"/>
+      </w:pPr>
+      <w:rPr>
+        <w:rFonts w:ascii="Wingdings" w:hAnsi="Wingdings" w:hint="default"/>
+        <w:sz w:val="20"/>
+      </w:rPr>
+    </w:lvl>
+    <w:lvl w:ilvl="5" w:tentative="1">
+      <w:start w:val="1"/>
+      <w:numFmt w:val="bullet"/>
+      <w:lvlText w:val=""/>
+      <w:lvlJc w:val="left"/>
+      <w:pPr>
+        <w:tabs>
+          <w:tab w:val="num" w:pos="4320"/>
+        </w:tabs>
+        <w:ind w:left="4320" w:hanging="360"/>
+      </w:pPr>
+      <w:rPr>
+        <w:rFonts w:ascii="Wingdings" w:hAnsi="Wingdings" w:hint="default"/>
+        <w:sz w:val="20"/>
+      </w:rPr>
+    </w:lvl>
+    <w:lvl w:ilvl="6" w:tentative="1">
+      <w:start w:val="1"/>
+      <w:numFmt w:val="bullet"/>
+      <w:lvlText w:val=""/>
+      <w:lvlJc w:val="left"/>
+      <w:pPr>
+        <w:tabs>
+          <w:tab w:val="num" w:pos="5040"/>
+        </w:tabs>
+        <w:ind w:left="5040" w:hanging="360"/>
+      </w:pPr>
+      <w:rPr>
+        <w:rFonts w:ascii="Wingdings" w:hAnsi="Wingdings" w:hint="default"/>
+        <w:sz w:val="20"/>
+      </w:rPr>
+    </w:lvl>
+    <w:lvl w:ilvl="7" w:tentative="1">
+      <w:start w:val="1"/>
+      <w:numFmt w:val="bullet"/>
+      <w:lvlText w:val=""/>
+      <w:lvlJc w:val="left"/>
+      <w:pPr>
+        <w:tabs>
+          <w:tab w:val="num" w:pos="5760"/>
+        </w:tabs>
+        <w:ind w:left="5760" w:hanging="360"/>
+      </w:pPr>
+      <w:rPr>
+        <w:rFonts w:ascii="Wingdings" w:hAnsi="Wingdings" w:hint="default"/>
+        <w:sz w:val="20"/>
+      </w:rPr>
+    </w:lvl>
+    <w:lvl w:ilvl="8" w:tentative="1">
+      <w:start w:val="1"/>
+      <w:numFmt w:val="bullet"/>
+      <w:lvlText w:val=""/>
+      <w:lvlJc w:val="left"/>
+      <w:pPr>
+        <w:tabs>
+          <w:tab w:val="num" w:pos="6480"/>
+        </w:tabs>
+        <w:ind w:left="6480" w:hanging="360"/>
+      </w:pPr>
+      <w:rPr>
+        <w:rFonts w:ascii="Wingdings" w:hAnsi="Wingdings" w:hint="default"/>
+        <w:sz w:val="20"/>
+      </w:rPr>
+    </w:lvl>
+  </w:abstractNum>
+  <w:abstractNum w:abstractNumId="6" w15:restartNumberingAfterBreak="0">
+    <w:nsid w:val="7DA567FB"/>
+    <w:multiLevelType w:val="multilevel"/>
+    <w:tmpl w:val="9488C61E"/>
     <w:lvl w:ilvl="0">
       <w:start w:val="1"/>
       <w:numFmt w:val="bullet"/>
@@ -4454,10 +7127,16 @@
     <w:abstractNumId w:val="0"/>
   </w:num>
   <w:num w:numId="4">
-    <w:abstractNumId w:val="4"/>
+    <w:abstractNumId w:val="5"/>
   </w:num>
   <w:num w:numId="5">
     <w:abstractNumId w:val="2"/>
+  </w:num>
+  <w:num w:numId="6">
+    <w:abstractNumId w:val="4"/>
+  </w:num>
+  <w:num w:numId="7">
+    <w:abstractNumId w:val="6"/>
   </w:num>
 </w:numbering>
 </file>
@@ -5024,6 +7703,32 @@
       <w:u w:val="single"/>
     </w:rPr>
   </w:style>
+  <w:style w:type="paragraph" w:styleId="NormalWeb">
+    <w:name w:val="Normal (Web)"/>
+    <w:basedOn w:val="Normal"/>
+    <w:uiPriority w:val="99"/>
+    <w:unhideWhenUsed/>
+    <w:rsid w:val="00D15FDE"/>
+    <w:pPr>
+      <w:spacing w:before="100" w:beforeAutospacing="1" w:after="100" w:afterAutospacing="1" w:line="240" w:lineRule="auto"/>
+    </w:pPr>
+    <w:rPr>
+      <w:rFonts w:ascii="Times New Roman" w:eastAsia="Times New Roman" w:hAnsi="Times New Roman" w:cs="Times New Roman"/>
+      <w:sz w:val="24"/>
+      <w:szCs w:val="24"/>
+    </w:rPr>
+  </w:style>
+  <w:style w:type="paragraph" w:styleId="Prrafodelista">
+    <w:name w:val="List Paragraph"/>
+    <w:basedOn w:val="Normal"/>
+    <w:uiPriority w:val="34"/>
+    <w:qFormat/>
+    <w:rsid w:val="00D15FDE"/>
+    <w:pPr>
+      <w:ind w:left="720"/>
+      <w:contextualSpacing/>
+    </w:pPr>
+  </w:style>
 </w:styles>
 </file>
 

</xml_diff>